<commit_message>
mere indhold. not done.
</commit_message>
<xml_diff>
--- a/Rapport/Sidste_Omgang_RH.docx
+++ b/Rapport/Sidste_Omgang_RH.docx
@@ -3,7 +3,15 @@
 <w:document xmlns:wpc="http://schemas.microsoft.com/office/word/2010/wordprocessingCanvas" xmlns:mc="http://schemas.openxmlformats.org/markup-compatibility/2006" xmlns:o="urn:schemas-microsoft-com:office:office" xmlns:r="http://schemas.openxmlformats.org/officeDocument/2006/relationships" xmlns:m="http://schemas.openxmlformats.org/officeDocument/2006/math" xmlns:v="urn:schemas-microsoft-com:vml" xmlns:wp14="http://schemas.microsoft.com/office/word/2010/wordprocessingDrawing" xmlns:wp="http://schemas.openxmlformats.org/drawingml/2006/wordprocessingDrawing" xmlns:w10="urn:schemas-microsoft-com:office:word" xmlns:w="http://schemas.openxmlformats.org/wordprocessingml/2006/main" xmlns:w14="http://schemas.microsoft.com/office/word/2010/wordml" xmlns:wpg="http://schemas.microsoft.com/office/word/2010/wordprocessingGroup" xmlns:wpi="http://schemas.microsoft.com/office/word/2010/wordprocessingInk" xmlns:wne="http://schemas.microsoft.com/office/word/2006/wordml" xmlns:wps="http://schemas.microsoft.com/office/word/2010/wordprocessingShape" mc:Ignorable="w14 wp14">
   <w:body>
     <w:p>
-      <w:r>
+      <w:pPr>
+        <w:rPr>
+          <w:b/>
+        </w:rPr>
+      </w:pPr>
+      <w:r>
+        <w:rPr>
+          <w:b/>
+        </w:rPr>
         <w:t>QA og Test</w:t>
       </w:r>
     </w:p>
@@ -22,39 +30,177 @@
     <w:p/>
     <w:p>
       <w:r>
-        <w:t>Risk</w:t>
+        <w:rPr>
+          <w:b/>
+        </w:rPr>
+        <w:t xml:space="preserve">Risiko og </w:t>
+      </w:r>
+      <w:r>
+        <w:rPr>
+          <w:b/>
+        </w:rPr>
+        <w:t>Ris</w:t>
+      </w:r>
+      <w:r>
+        <w:rPr>
+          <w:b/>
+        </w:rPr>
+        <w:t>ikostyring</w:t>
+      </w:r>
+      <w:r>
+        <w:rPr>
+          <w:b/>
+        </w:rPr>
+        <w:br/>
+      </w:r>
+      <w:r>
+        <w:t>En ”Risiko” definerés som: ”En mulig negativ planafvigelse”. Altså, en hændelse der kan bringe vores tidsplan, rygte, og i sidste ende, vores job i farezonen.</w:t>
+      </w:r>
+      <w:r>
+        <w:br/>
+        <w:t>For</w:t>
+      </w:r>
+      <w:r>
+        <w:t xml:space="preserve"> bedst muligt, at kunne ruste teamet</w:t>
+      </w:r>
+      <w:r>
+        <w:t xml:space="preserve"> imod </w:t>
+      </w:r>
+      <w:r>
+        <w:t xml:space="preserve">konsekvenserne af en opfyldt risiko, er det vigtigt, at kunne komme disse risici i forkøbet. </w:t>
+      </w:r>
+      <w:r>
+        <w:br/>
+        <w:t>Risikostyring</w:t>
+      </w:r>
+      <w:r>
+        <w:t xml:space="preserve">/analyse </w:t>
+      </w:r>
+      <w:r>
+        <w:t xml:space="preserve">dækker over </w:t>
+      </w:r>
+      <w:r>
+        <w:t>den valgte metode</w:t>
+      </w:r>
+      <w:r>
+        <w:t xml:space="preserve"> til at identificere, og håndtere, de problemer der eventuelt måtte opstå i forbindelse med afviklingen af et projekt. Selv i mindre projekter er der er en lang række ting der kan gå skævt,</w:t>
+      </w:r>
+      <w:r>
+        <w:t xml:space="preserve"> og derfor er det også vigtigt,</w:t>
+      </w:r>
+      <w:r>
+        <w:t xml:space="preserve"> at kunne prioritere de hændelser man forudser.</w:t>
+      </w:r>
+      <w:r>
+        <w:br/>
       </w:r>
     </w:p>
     <w:p>
       <w:r>
-        <w:t>Arkitektur</w:t>
-      </w:r>
-      <w:r>
-        <w:br/>
-        <w:t>På trods a</w:t>
-      </w:r>
-      <w:r>
-        <w:t xml:space="preserve">f, at XP-paradigmet </w:t>
+        <w:t xml:space="preserve">For effektivt at kunne håndtere risiko i vores projekt, har vi valgt </w:t>
+      </w:r>
+      <w:r>
+        <w:br/>
+        <w:t>* Hvad er den mulige risiko</w:t>
+      </w:r>
+      <w:bookmarkStart w:id="0" w:name="_GoBack"/>
+      <w:bookmarkEnd w:id="0"/>
+      <w:r>
+        <w:br/>
+        <w:t>* Hvad er den vurderede sandsynlighed for at det hænder</w:t>
+      </w:r>
+      <w:r>
+        <w:br/>
+        <w:t>* Hvad er konsekvensen hvis det sker</w:t>
+      </w:r>
+      <w:r>
+        <w:br/>
+        <w:t>* Hvordan kan vi håndtere/undgå risikoen</w:t>
+      </w:r>
+    </w:p>
+    <w:p/>
+    <w:p>
+      <w:r>
+        <w:t>Risikostyring i Scrum</w:t>
+      </w:r>
+      <w:r>
+        <w:br/>
+        <w:t>I et klassisk plandrevet scenarie udfører man en g</w:t>
+      </w:r>
+      <w:r>
+        <w:t>rundig risikoanalyse i starten af et projekt, eventuelt med tilhørende prototyper etc. Det kan man naturligvis også gøre i et Scrum-projekt, og i så fald foregår det i det såkaldte ”Sprint 0”. En alternativ måde at tilgå risikostyringen på er ved, at tage det på et sprint til sprint basis. Hvor man for hver afsat timebox i projektet vurderer hvilke risici der lur</w:t>
+      </w:r>
+      <w:r>
+        <w:t>er i horisonten, og så håndtere</w:t>
+      </w:r>
+      <w:r>
+        <w:t xml:space="preserve"> dem som en naturlig del af det kommende sprint.</w:t>
+      </w:r>
+      <w:r>
+        <w:t xml:space="preserve"> </w:t>
+      </w:r>
+      <w:r>
+        <w:br/>
+        <w:t xml:space="preserve">En tredje måde at håndtere risiko i et projekt, er at vælge et trin imellem disse to yderligheder. Det hovedsaglige, at man tilpasser sig til situationen. </w:t>
       </w:r>
     </w:p>
     <w:p>
-      <w:r>
-        <w:t xml:space="preserve"> at man overvejer en grundlæggende struktur fra starten af et projekt. Som i et traditionelt plandrevet projekt, </w:t>
+      <w:hyperlink r:id="rId6" w:history="1">
+        <w:r>
+          <w:rPr>
+            <w:rStyle w:val="Hyperlink"/>
+          </w:rPr>
+          <w:t>http://www.scrumalliance.org/community/articles/2013/2013-may/risk-management-in-agile</w:t>
+        </w:r>
+      </w:hyperlink>
+    </w:p>
+    <w:p>
+      <w:pPr>
+        <w:rPr>
+          <w:b/>
+        </w:rPr>
+      </w:pPr>
+    </w:p>
+    <w:p>
+      <w:r>
+        <w:rPr>
+          <w:b/>
+        </w:rPr>
+        <w:t>Arkitektur</w:t>
+      </w:r>
+      <w:r>
+        <w:br/>
+        <w:t>Scrum foreskriver, at man laver lige præcist så meget design forarbejde som er påkrævet. Hvad et udviklingshold så føler der er ”påkrævet” vil givetvis være helt forskelligt fra virksomhed til virksomhed. Det er dog forbundet med en række fordele, at</w:t>
+      </w:r>
+      <w:r>
+        <w:t xml:space="preserve"> man overvejer en grundlæggende struktur fra starten af et projekt. Som i et traditionelt plandrevet projekt, </w:t>
       </w:r>
       <w:r>
         <w:t xml:space="preserve">kan man med fordel tale med kunden. Det produkt som denne ønsker, bør lægge til grund for den grundlæggende arkitektur. </w:t>
       </w:r>
       <w:r>
         <w:br/>
-        <w:t>Der er flere praktiske grunde til, at det kan være en fordel at have en basal arkitektur fra starten. Det kan hjælpe udviklerne til, at estimere projekts størrelse, både i tid og penge. Typisk er der nogle interessenter, være det så banken, product owner, eller virksomhedens ledelsesechelon, der ikke har kapacitet til, at forstå de udfordringer et projekt består af. Hvis man har et tentativt design, så har man også bedre muligheden for at kommunik</w:t>
-      </w:r>
-      <w:r>
-        <w:t xml:space="preserve">ere disse udfordringer igennem fra start. Derudover kan det også vise sig, at være et nyttigt holdepunkt senere i </w:t>
-      </w:r>
-      <w:bookmarkStart w:id="0" w:name="_GoBack"/>
-      <w:bookmarkEnd w:id="0"/>
-      <w:r>
-        <w:t>projektet hvis der opstår tvivl om retningen.</w:t>
+        <w:t xml:space="preserve">Der er flere praktiske grunde til, at det kan være en fordel at have en basal arkitektur fra starten. Det kan hjælpe udviklerne til, at estimere projekts størrelse, både i tid og penge. Typisk er der nogle interessenter, være det så banken, product owner, eller virksomhedens ledelsesechelon, der ikke har kapacitet til, at </w:t>
+      </w:r>
+      <w:r>
+        <w:lastRenderedPageBreak/>
+        <w:t>forstå de udfordringer et projekt består af. Hvis man har et tentativt design, så har man også bedre muligheden for at kommunik</w:t>
+      </w:r>
+      <w:r>
+        <w:t>ere disse udfordringer igennem fra start. Derudover kan det også vise sig, at være et nyttigt holdepunkt senere i projektet hvis der opstår tvivl om retningen.</w:t>
+      </w:r>
+    </w:p>
+    <w:p>
+      <w:pPr>
+        <w:rPr>
+          <w:b/>
+        </w:rPr>
+      </w:pPr>
+      <w:r>
+        <w:rPr>
+          <w:b/>
+        </w:rPr>
+        <w:t>Vores perspektiv</w:t>
       </w:r>
     </w:p>
     <w:p>
@@ -419,6 +565,18 @@
       <w:contextualSpacing/>
     </w:pPr>
   </w:style>
+  <w:style w:type="character" w:styleId="Hyperlink">
+    <w:name w:val="Hyperlink"/>
+    <w:basedOn w:val="DefaultParagraphFont"/>
+    <w:uiPriority w:val="99"/>
+    <w:semiHidden/>
+    <w:unhideWhenUsed/>
+    <w:rsid w:val="00D46149"/>
+    <w:rPr>
+      <w:color w:val="0000FF"/>
+      <w:u w:val="single"/>
+    </w:rPr>
+  </w:style>
 </w:styles>
 </file>
 
@@ -619,6 +777,18 @@
       <w:ind w:left="720"/>
       <w:contextualSpacing/>
     </w:pPr>
+  </w:style>
+  <w:style w:type="character" w:styleId="Hyperlink">
+    <w:name w:val="Hyperlink"/>
+    <w:basedOn w:val="DefaultParagraphFont"/>
+    <w:uiPriority w:val="99"/>
+    <w:semiHidden/>
+    <w:unhideWhenUsed/>
+    <w:rsid w:val="00D46149"/>
+    <w:rPr>
+      <w:color w:val="0000FF"/>
+      <w:u w:val="single"/>
+    </w:rPr>
   </w:style>
 </w:styles>
 </file>

</xml_diff>

<commit_message>
Kvalitetssikring, Arkitektur og Risiko. + Projektmap til at sætte ind i metodevalgs afsnittet.
</commit_message>
<xml_diff>
--- a/Rapport/Sidste_Omgang_RH.docx
+++ b/Rapport/Sidste_Omgang_RH.docx
@@ -3,29 +3,72 @@
 <w:document xmlns:wpc="http://schemas.microsoft.com/office/word/2010/wordprocessingCanvas" xmlns:mc="http://schemas.openxmlformats.org/markup-compatibility/2006" xmlns:o="urn:schemas-microsoft-com:office:office" xmlns:r="http://schemas.openxmlformats.org/officeDocument/2006/relationships" xmlns:m="http://schemas.openxmlformats.org/officeDocument/2006/math" xmlns:v="urn:schemas-microsoft-com:vml" xmlns:wp14="http://schemas.microsoft.com/office/word/2010/wordprocessingDrawing" xmlns:wp="http://schemas.openxmlformats.org/drawingml/2006/wordprocessingDrawing" xmlns:w10="urn:schemas-microsoft-com:office:word" xmlns:w="http://schemas.openxmlformats.org/wordprocessingml/2006/main" xmlns:w14="http://schemas.microsoft.com/office/word/2010/wordml" xmlns:wpg="http://schemas.microsoft.com/office/word/2010/wordprocessingGroup" xmlns:wpi="http://schemas.microsoft.com/office/word/2010/wordprocessingInk" xmlns:wne="http://schemas.microsoft.com/office/word/2006/wordml" xmlns:wps="http://schemas.microsoft.com/office/word/2010/wordprocessingShape" mc:Ignorable="w14 wp14">
   <w:body>
     <w:p>
-      <w:pPr>
+      <w:r>
         <w:rPr>
           <w:b/>
         </w:rPr>
-      </w:pPr>
+        <w:t>Kvalitetssikring</w:t>
+      </w:r>
       <w:r>
         <w:rPr>
           <w:b/>
         </w:rPr>
-        <w:t>QA og Test</w:t>
+        <w:br/>
+      </w:r>
+      <w:r>
+        <w:t>I modsætning til plandrevne projekter, er der i den agile ikke nogen fastlagte processer ifh</w:t>
+      </w:r>
+      <w:r>
+        <w:t>.</w:t>
+      </w:r>
+      <w:r>
+        <w:t xml:space="preserve"> til kvalitetssikring. Det vil sige, at ligesom med risikostyring, arkitektur, og det meste andet, så er det op til det enkelte udviklingsteam at fastlægge sine egne procedurer. </w:t>
+      </w:r>
+      <w:r>
+        <w:t xml:space="preserve"> </w:t>
       </w:r>
     </w:p>
     <w:p>
-      <w:pPr>
-        <w:pStyle w:val="ListParagraph"/>
-        <w:numPr>
-          <w:ilvl w:val="0"/>
-          <w:numId w:val="1"/>
-        </w:numPr>
-      </w:pPr>
-      <w:r>
-        <w:t>Testdriven development</w:t>
-      </w:r>
+      <w:r>
+        <w:t>Scrum</w:t>
+      </w:r>
+      <w:r>
+        <w:t xml:space="preserve"> kommer selv med</w:t>
+      </w:r>
+      <w:r>
+        <w:t xml:space="preserve"> et par indbyggede muligheder for, at kvalitetssikre sit produkt. Hver user story kommer med en, af product owner defineret, accepttest. Acceptestens krav, samt informationerne på user story´en danner udgangspunkt for, at skrive de UNIT tests der udgør Test First-praktikkens indhold. Derudover er der review indbygget i hvert sprint, så man ofte får rundet produktets kvalitet med product owner, som er den yderste autoritet på området. </w:t>
+      </w:r>
+    </w:p>
+    <w:p>
+      <w:r>
+        <w:t>I forhold til at kvalitetssikre koden</w:t>
+      </w:r>
+      <w:r>
+        <w:t xml:space="preserve"> kan man med fordel skæve  til de 12 XP praktikker (og 4 værdier), da de alle, i større eller mindre grad støtter op om at sikre en god kodekvalitet</w:t>
+      </w:r>
+      <w:r>
+        <w:t xml:space="preserve">. </w:t>
+      </w:r>
+      <w:r>
+        <w:t xml:space="preserve">I den forbindelse kan det godt betale sig at være opmærksom på, at såfremt man vælger en eller flere af disse praktikker fra, så opstår der huller i det ”sikkerhedsnet” som alle praktikkerne udgør. Hvis et team f.eks. fravælger parprogrammering, så bør man sikre sig, at man istedet indfører et kodereview, da man ellers er åben overfor fejl. </w:t>
+      </w:r>
+      <w:r>
+        <w:br/>
+      </w:r>
+      <w:r>
+        <w:br/>
+        <w:t xml:space="preserve">Samlet set bør man dog være bedre rustet til at opnå et godt kvalitetsniveau, hvis man anvender en Scrum + XP drevet metode fremfor f.eks. UP. Det er naturligvis noget af en påstand, og det forudsætter da også, at man overholder de praktikker der er fastsat (eller har et solidt sikkerhedsnet hvis man vælger nogen af dem fra). Men hvis man gør det, så sikrer man ved hver eneste user story, at såvel de formelle, som de uformelle kvalitetskrav er opfyldt. </w:t>
+      </w:r>
+      <w:r>
+        <w:br/>
+      </w:r>
+    </w:p>
+    <w:p>
+      <w:r>
+        <w:t>[Her kommer to billeder til at illustrere forskellen, men først søndag d. 5/1]</w:t>
+      </w:r>
+      <w:bookmarkStart w:id="0" w:name="_GoBack"/>
+      <w:bookmarkEnd w:id="0"/>
     </w:p>
     <w:p/>
     <w:p>
@@ -97,50 +140,20 @@
     </w:p>
     <w:p>
       <w:r>
-        <w:t xml:space="preserve">For effektivt at kunne håndtere risiko i vores projekt, har vi valgt </w:t>
+        <w:rPr>
+          <w:b/>
+        </w:rPr>
+        <w:t>Risikostyring i Scrum</w:t>
       </w:r>
       <w:r>
         <w:br/>
-        <w:t>* Hvad er den mulige risiko</w:t>
-      </w:r>
-      <w:bookmarkStart w:id="0" w:name="_GoBack"/>
-      <w:bookmarkEnd w:id="0"/>
+        <w:t xml:space="preserve">I et klassisk plandrevet scenarie udfører man en grundig risikoanalyse i starten af et projekt, eventuelt med tilhørende prototyper etc. Det kan man naturligvis også gøre i et Scrum-projekt, og i så fald foregår det i det såkaldte ”Sprint 0”. En alternativ måde at tilgå risikostyringen på er ved, at tage det på et sprint til sprint basis. Hvor man for hver afsat timebox i projektet vurderer hvilke risici der lurer i horisonten, og så håndtere dem som en naturlig del af det kommende sprint. </w:t>
+      </w:r>
       <w:r>
         <w:br/>
-        <w:t>* Hvad er den vurderede sandsynlighed for at det hænder</w:t>
-      </w:r>
-      <w:r>
-        <w:br/>
-        <w:t>* Hvad er konsekvensen hvis det sker</w:t>
-      </w:r>
-      <w:r>
-        <w:br/>
-        <w:t>* Hvordan kan vi håndtere/undgå risikoen</w:t>
-      </w:r>
-    </w:p>
-    <w:p/>
-    <w:p>
-      <w:r>
-        <w:t>Risikostyring i Scrum</w:t>
-      </w:r>
-      <w:r>
-        <w:br/>
-        <w:t>I et klassisk plandrevet scenarie udfører man en g</w:t>
-      </w:r>
-      <w:r>
-        <w:t>rundig risikoanalyse i starten af et projekt, eventuelt med tilhørende prototyper etc. Det kan man naturligvis også gøre i et Scrum-projekt, og i så fald foregår det i det såkaldte ”Sprint 0”. En alternativ måde at tilgå risikostyringen på er ved, at tage det på et sprint til sprint basis. Hvor man for hver afsat timebox i projektet vurderer hvilke risici der lur</w:t>
-      </w:r>
-      <w:r>
-        <w:t>er i horisonten, og så håndtere</w:t>
-      </w:r>
-      <w:r>
-        <w:t xml:space="preserve"> dem som en naturlig del af det kommende sprint.</w:t>
-      </w:r>
-      <w:r>
-        <w:t xml:space="preserve"> </w:t>
-      </w:r>
-      <w:r>
-        <w:br/>
+      </w:r>
+      <w:r>
+        <w:lastRenderedPageBreak/>
         <w:t xml:space="preserve">En tredje måde at håndtere risiko i et projekt, er at vælge et trin imellem disse to yderligheder. Det hovedsaglige, at man tilpasser sig til situationen. </w:t>
       </w:r>
     </w:p>
@@ -154,6 +167,2601 @@
         </w:r>
       </w:hyperlink>
     </w:p>
+    <w:p/>
+    <w:p/>
+    <w:p>
+      <w:pPr>
+        <w:rPr>
+          <w:b/>
+        </w:rPr>
+      </w:pPr>
+      <w:r>
+        <w:rPr>
+          <w:b/>
+        </w:rPr>
+        <w:t>Vores Perspektiv</w:t>
+      </w:r>
+    </w:p>
+    <w:p>
+      <w:r>
+        <w:t xml:space="preserve">For effektivt at kunne håndtere risiko i vores projekt, </w:t>
+      </w:r>
+      <w:r>
+        <w:t>har vi i sprint 0 udført en rel</w:t>
+      </w:r>
+      <w:r>
+        <w:t>ativt omfattende risikoanalyse, hvor fokus har været på at finde svarene på de følgende spørgsmål:</w:t>
+      </w:r>
+      <w:r>
+        <w:br/>
+        <w:t>* Hvad er den mulige risiko</w:t>
+      </w:r>
+      <w:r>
+        <w:t>?</w:t>
+      </w:r>
+      <w:r>
+        <w:br/>
+        <w:t>* Hvad er den vurderede sandsynlighed for at det hænder</w:t>
+      </w:r>
+      <w:r>
+        <w:t>?</w:t>
+      </w:r>
+      <w:r>
+        <w:br/>
+        <w:t>* Hvad er konsekvensen hvis det sker</w:t>
+      </w:r>
+      <w:r>
+        <w:t>?</w:t>
+      </w:r>
+      <w:r>
+        <w:br/>
+        <w:t>* Hvordan kan vi håndtere/undgå risikoen</w:t>
+      </w:r>
+      <w:r>
+        <w:t>?</w:t>
+      </w:r>
+    </w:p>
+    <w:p>
+      <w:r>
+        <w:rPr>
+          <w:rFonts w:cs="Arial"/>
+          <w:color w:val="000000"/>
+        </w:rPr>
+        <w:t>For at kunne opnå det, har vi kigget på de krav som product owner har ridset op for os, og de teknologier som vi har udledt af de krav, og formuleret en risikoliste:</w:t>
+      </w:r>
+    </w:p>
+    <w:p>
+      <w:pPr>
+        <w:pStyle w:val="NormalWeb"/>
+        <w:keepNext/>
+        <w:spacing w:before="0" w:beforeAutospacing="0" w:after="0" w:afterAutospacing="0"/>
+      </w:pPr>
+      <w:r>
+        <w:rPr>
+          <w:rFonts w:asciiTheme="minorHAnsi" w:hAnsiTheme="minorHAnsi" w:cs="Arial"/>
+          <w:noProof/>
+          <w:color w:val="000000"/>
+          <w:sz w:val="22"/>
+          <w:szCs w:val="22"/>
+        </w:rPr>
+        <mc:AlternateContent>
+          <mc:Choice Requires="wps">
+            <w:drawing>
+              <wp:inline distT="0" distB="0" distL="0" distR="0" wp14:anchorId="78A27740" wp14:editId="0BC5DB13">
+                <wp:extent cx="2414016" cy="3698240"/>
+                <wp:effectExtent l="38100" t="38100" r="43815" b="43815"/>
+                <wp:docPr id="696" name="Text Box 2"/>
+                <wp:cNvGraphicFramePr>
+                  <a:graphicFrameLocks xmlns:a="http://schemas.openxmlformats.org/drawingml/2006/main"/>
+                </wp:cNvGraphicFramePr>
+                <a:graphic xmlns:a="http://schemas.openxmlformats.org/drawingml/2006/main">
+                  <a:graphicData uri="http://schemas.microsoft.com/office/word/2010/wordprocessingShape">
+                    <wps:wsp>
+                      <wps:cNvSpPr txBox="1">
+                        <a:spLocks noChangeArrowheads="1"/>
+                      </wps:cNvSpPr>
+                      <wps:spPr bwMode="auto">
+                        <a:xfrm>
+                          <a:off x="0" y="0"/>
+                          <a:ext cx="2414016" cy="3698240"/>
+                        </a:xfrm>
+                        <a:prstGeom prst="rect">
+                          <a:avLst/>
+                        </a:prstGeom>
+                        <a:noFill/>
+                        <a:ln w="76200" cmpd="thickThin">
+                          <a:solidFill>
+                            <a:srgbClr val="622423"/>
+                          </a:solidFill>
+                          <a:miter lim="800000"/>
+                          <a:headEnd/>
+                          <a:tailEnd/>
+                        </a:ln>
+                        <a:extLst>
+                          <a:ext uri="{909E8E84-426E-40DD-AFC4-6F175D3DCCD1}">
+                            <a14:hiddenFill xmlns:a14="http://schemas.microsoft.com/office/drawing/2010/main">
+                              <a:solidFill>
+                                <a:srgbClr val="FFFFFF"/>
+                              </a:solidFill>
+                            </a14:hiddenFill>
+                          </a:ext>
+                        </a:extLst>
+                      </wps:spPr>
+                      <wps:txbx>
+                        <w:txbxContent>
+                          <w:p>
+                            <w:pPr>
+                              <w:numPr>
+                                <w:ilvl w:val="0"/>
+                                <w:numId w:val="8"/>
+                              </w:numPr>
+                              <w:spacing w:after="0" w:line="240" w:lineRule="auto"/>
+                              <w:textAlignment w:val="baseline"/>
+                              <w:rPr>
+                                <w:rFonts w:ascii="Arial" w:eastAsia="Times New Roman" w:hAnsi="Arial" w:cs="Arial"/>
+                                <w:color w:val="000000"/>
+                                <w:sz w:val="23"/>
+                                <w:szCs w:val="23"/>
+                                <w:lang w:eastAsia="da-DK"/>
+                              </w:rPr>
+                            </w:pPr>
+                            <w:r>
+                              <w:rPr>
+                                <w:rFonts w:ascii="Arial" w:eastAsia="Times New Roman" w:hAnsi="Arial" w:cs="Arial"/>
+                                <w:color w:val="000000"/>
+                                <w:sz w:val="23"/>
+                                <w:szCs w:val="23"/>
+                                <w:lang w:eastAsia="da-DK"/>
+                              </w:rPr>
+                              <w:t>REST</w:t>
+                            </w:r>
+                          </w:p>
+                          <w:p>
+                            <w:pPr>
+                              <w:numPr>
+                                <w:ilvl w:val="0"/>
+                                <w:numId w:val="8"/>
+                              </w:numPr>
+                              <w:spacing w:after="0" w:line="240" w:lineRule="auto"/>
+                              <w:textAlignment w:val="baseline"/>
+                              <w:rPr>
+                                <w:rFonts w:ascii="Arial" w:eastAsia="Times New Roman" w:hAnsi="Arial" w:cs="Arial"/>
+                                <w:color w:val="000000"/>
+                                <w:sz w:val="23"/>
+                                <w:szCs w:val="23"/>
+                                <w:lang w:eastAsia="da-DK"/>
+                              </w:rPr>
+                            </w:pPr>
+                            <w:r>
+                              <w:rPr>
+                                <w:rFonts w:ascii="Arial" w:eastAsia="Times New Roman" w:hAnsi="Arial" w:cs="Arial"/>
+                                <w:color w:val="000000"/>
+                                <w:sz w:val="23"/>
+                                <w:szCs w:val="23"/>
+                                <w:lang w:eastAsia="da-DK"/>
+                              </w:rPr>
+                              <w:t>Entity Framework</w:t>
+                            </w:r>
+                          </w:p>
+                          <w:p>
+                            <w:pPr>
+                              <w:numPr>
+                                <w:ilvl w:val="0"/>
+                                <w:numId w:val="8"/>
+                              </w:numPr>
+                              <w:spacing w:after="0" w:line="240" w:lineRule="auto"/>
+                              <w:textAlignment w:val="baseline"/>
+                              <w:rPr>
+                                <w:rFonts w:ascii="Arial" w:eastAsia="Times New Roman" w:hAnsi="Arial" w:cs="Arial"/>
+                                <w:color w:val="000000"/>
+                                <w:sz w:val="23"/>
+                                <w:szCs w:val="23"/>
+                                <w:lang w:eastAsia="da-DK"/>
+                              </w:rPr>
+                            </w:pPr>
+                            <w:r>
+                              <w:rPr>
+                                <w:rFonts w:ascii="Arial" w:eastAsia="Times New Roman" w:hAnsi="Arial" w:cs="Arial"/>
+                                <w:color w:val="000000"/>
+                                <w:sz w:val="23"/>
+                                <w:szCs w:val="23"/>
+                                <w:lang w:eastAsia="da-DK"/>
+                              </w:rPr>
+                              <w:t>Databasesikkerhed</w:t>
+                            </w:r>
+                          </w:p>
+                          <w:p>
+                            <w:pPr>
+                              <w:numPr>
+                                <w:ilvl w:val="1"/>
+                                <w:numId w:val="9"/>
+                              </w:numPr>
+                              <w:spacing w:after="0" w:line="240" w:lineRule="auto"/>
+                              <w:ind w:left="1440" w:hanging="360"/>
+                              <w:textAlignment w:val="baseline"/>
+                              <w:rPr>
+                                <w:rFonts w:ascii="Arial" w:eastAsia="Times New Roman" w:hAnsi="Arial" w:cs="Arial"/>
+                                <w:color w:val="000000"/>
+                                <w:sz w:val="23"/>
+                                <w:szCs w:val="23"/>
+                                <w:lang w:eastAsia="da-DK"/>
+                              </w:rPr>
+                            </w:pPr>
+                            <w:r>
+                              <w:rPr>
+                                <w:rFonts w:ascii="Arial" w:eastAsia="Times New Roman" w:hAnsi="Arial" w:cs="Arial"/>
+                                <w:color w:val="000000"/>
+                                <w:sz w:val="23"/>
+                                <w:szCs w:val="23"/>
+                                <w:lang w:eastAsia="da-DK"/>
+                              </w:rPr>
+                              <w:t>Hashing af databaser</w:t>
+                            </w:r>
+                          </w:p>
+                          <w:p>
+                            <w:pPr>
+                              <w:numPr>
+                                <w:ilvl w:val="1"/>
+                                <w:numId w:val="9"/>
+                              </w:numPr>
+                              <w:spacing w:after="0" w:line="240" w:lineRule="auto"/>
+                              <w:ind w:left="1440" w:hanging="360"/>
+                              <w:textAlignment w:val="baseline"/>
+                              <w:rPr>
+                                <w:rFonts w:ascii="Arial" w:eastAsia="Times New Roman" w:hAnsi="Arial" w:cs="Arial"/>
+                                <w:color w:val="000000"/>
+                                <w:sz w:val="23"/>
+                                <w:szCs w:val="23"/>
+                                <w:lang w:eastAsia="da-DK"/>
+                              </w:rPr>
+                            </w:pPr>
+                            <w:r>
+                              <w:rPr>
+                                <w:rFonts w:ascii="Arial" w:eastAsia="Times New Roman" w:hAnsi="Arial" w:cs="Arial"/>
+                                <w:color w:val="000000"/>
+                                <w:sz w:val="23"/>
+                                <w:szCs w:val="23"/>
+                                <w:lang w:eastAsia="da-DK"/>
+                              </w:rPr>
+                              <w:t>Personligdatasikkerhed</w:t>
+                            </w:r>
+                          </w:p>
+                          <w:p>
+                            <w:pPr>
+                              <w:numPr>
+                                <w:ilvl w:val="0"/>
+                                <w:numId w:val="9"/>
+                              </w:numPr>
+                              <w:spacing w:after="0" w:line="240" w:lineRule="auto"/>
+                              <w:textAlignment w:val="baseline"/>
+                              <w:rPr>
+                                <w:rFonts w:ascii="Arial" w:eastAsia="Times New Roman" w:hAnsi="Arial" w:cs="Arial"/>
+                                <w:color w:val="000000"/>
+                                <w:sz w:val="23"/>
+                                <w:szCs w:val="23"/>
+                                <w:lang w:eastAsia="da-DK"/>
+                              </w:rPr>
+                            </w:pPr>
+                            <w:r>
+                              <w:rPr>
+                                <w:rFonts w:ascii="Arial" w:eastAsia="Times New Roman" w:hAnsi="Arial" w:cs="Arial"/>
+                                <w:color w:val="000000"/>
+                                <w:sz w:val="23"/>
+                                <w:szCs w:val="23"/>
+                                <w:lang w:eastAsia="da-DK"/>
+                              </w:rPr>
+                              <w:t>Brugervenlighed</w:t>
+                            </w:r>
+                          </w:p>
+                          <w:p>
+                            <w:pPr>
+                              <w:numPr>
+                                <w:ilvl w:val="0"/>
+                                <w:numId w:val="9"/>
+                              </w:numPr>
+                              <w:spacing w:after="0" w:line="240" w:lineRule="auto"/>
+                              <w:textAlignment w:val="baseline"/>
+                              <w:rPr>
+                                <w:rFonts w:ascii="Arial" w:eastAsia="Times New Roman" w:hAnsi="Arial" w:cs="Arial"/>
+                                <w:color w:val="000000"/>
+                                <w:sz w:val="23"/>
+                                <w:szCs w:val="23"/>
+                                <w:lang w:eastAsia="da-DK"/>
+                              </w:rPr>
+                            </w:pPr>
+                            <w:r>
+                              <w:rPr>
+                                <w:rFonts w:ascii="Arial" w:eastAsia="Times New Roman" w:hAnsi="Arial" w:cs="Arial"/>
+                                <w:color w:val="000000"/>
+                                <w:sz w:val="23"/>
+                                <w:szCs w:val="23"/>
+                                <w:lang w:eastAsia="da-DK"/>
+                              </w:rPr>
+                              <w:t>Test-First Development</w:t>
+                            </w:r>
+                          </w:p>
+                          <w:p>
+                            <w:pPr>
+                              <w:numPr>
+                                <w:ilvl w:val="0"/>
+                                <w:numId w:val="9"/>
+                              </w:numPr>
+                              <w:spacing w:after="0" w:line="240" w:lineRule="auto"/>
+                              <w:textAlignment w:val="baseline"/>
+                              <w:rPr>
+                                <w:rFonts w:ascii="Arial" w:eastAsia="Times New Roman" w:hAnsi="Arial" w:cs="Arial"/>
+                                <w:color w:val="000000"/>
+                                <w:sz w:val="23"/>
+                                <w:szCs w:val="23"/>
+                                <w:lang w:eastAsia="da-DK"/>
+                              </w:rPr>
+                            </w:pPr>
+                            <w:r>
+                              <w:rPr>
+                                <w:rFonts w:ascii="Arial" w:eastAsia="Times New Roman" w:hAnsi="Arial" w:cs="Arial"/>
+                                <w:color w:val="000000"/>
+                                <w:sz w:val="23"/>
+                                <w:szCs w:val="23"/>
+                                <w:lang w:eastAsia="da-DK"/>
+                              </w:rPr>
+                              <w:t>ASP.NET som teknologi</w:t>
+                            </w:r>
+                          </w:p>
+                          <w:p>
+                            <w:pPr>
+                              <w:numPr>
+                                <w:ilvl w:val="0"/>
+                                <w:numId w:val="9"/>
+                              </w:numPr>
+                              <w:spacing w:after="0" w:line="240" w:lineRule="auto"/>
+                              <w:textAlignment w:val="baseline"/>
+                              <w:rPr>
+                                <w:rFonts w:ascii="Arial" w:eastAsia="Times New Roman" w:hAnsi="Arial" w:cs="Arial"/>
+                                <w:color w:val="000000"/>
+                                <w:sz w:val="23"/>
+                                <w:szCs w:val="23"/>
+                                <w:lang w:eastAsia="da-DK"/>
+                              </w:rPr>
+                            </w:pPr>
+                            <w:r>
+                              <w:rPr>
+                                <w:rFonts w:ascii="Arial" w:eastAsia="Times New Roman" w:hAnsi="Arial" w:cs="Arial"/>
+                                <w:color w:val="000000"/>
+                                <w:sz w:val="23"/>
+                                <w:szCs w:val="23"/>
+                                <w:lang w:eastAsia="da-DK"/>
+                              </w:rPr>
+                              <w:t>UI design af websiden</w:t>
+                            </w:r>
+                          </w:p>
+                          <w:p>
+                            <w:pPr>
+                              <w:pStyle w:val="ListParagraph"/>
+                              <w:numPr>
+                                <w:ilvl w:val="0"/>
+                                <w:numId w:val="11"/>
+                              </w:numPr>
+                              <w:spacing w:after="0" w:line="240" w:lineRule="auto"/>
+                              <w:textAlignment w:val="baseline"/>
+                              <w:rPr>
+                                <w:rFonts w:ascii="Arial" w:eastAsia="Times New Roman" w:hAnsi="Arial" w:cs="Arial"/>
+                                <w:color w:val="000000"/>
+                                <w:sz w:val="23"/>
+                                <w:szCs w:val="23"/>
+                                <w:lang w:eastAsia="da-DK"/>
+                              </w:rPr>
+                            </w:pPr>
+                            <w:r>
+                              <w:rPr>
+                                <w:rFonts w:ascii="Arial" w:eastAsia="Times New Roman" w:hAnsi="Arial" w:cs="Arial"/>
+                                <w:color w:val="000000"/>
+                                <w:sz w:val="23"/>
+                                <w:szCs w:val="23"/>
+                                <w:lang w:eastAsia="da-DK"/>
+                              </w:rPr>
+                              <w:t>HTML/CSS</w:t>
+                            </w:r>
+                          </w:p>
+                          <w:p>
+                            <w:pPr>
+                              <w:pStyle w:val="ListParagraph"/>
+                              <w:numPr>
+                                <w:ilvl w:val="0"/>
+                                <w:numId w:val="11"/>
+                              </w:numPr>
+                              <w:spacing w:after="0" w:line="240" w:lineRule="auto"/>
+                              <w:textAlignment w:val="baseline"/>
+                              <w:rPr>
+                                <w:rFonts w:ascii="Arial" w:eastAsia="Times New Roman" w:hAnsi="Arial" w:cs="Arial"/>
+                                <w:color w:val="000000"/>
+                                <w:sz w:val="23"/>
+                                <w:szCs w:val="23"/>
+                                <w:lang w:eastAsia="da-DK"/>
+                              </w:rPr>
+                            </w:pPr>
+                            <w:r>
+                              <w:rPr>
+                                <w:rFonts w:ascii="Arial" w:eastAsia="Times New Roman" w:hAnsi="Arial" w:cs="Arial"/>
+                                <w:color w:val="000000"/>
+                                <w:sz w:val="23"/>
+                                <w:szCs w:val="23"/>
+                                <w:lang w:eastAsia="da-DK"/>
+                              </w:rPr>
+                              <w:t>Bootstrap</w:t>
+                            </w:r>
+                          </w:p>
+                          <w:p>
+                            <w:pPr>
+                              <w:spacing w:after="0" w:line="360" w:lineRule="auto"/>
+                              <w:jc w:val="center"/>
+                              <w:rPr>
+                                <w:rFonts w:asciiTheme="majorHAnsi" w:eastAsiaTheme="majorEastAsia" w:hAnsiTheme="majorHAnsi" w:cstheme="majorBidi"/>
+                                <w:i/>
+                                <w:iCs/>
+                                <w:sz w:val="28"/>
+                                <w:szCs w:val="28"/>
+                                <w:lang w:val="en-US"/>
+                              </w:rPr>
+                            </w:pPr>
+                          </w:p>
+                        </w:txbxContent>
+                      </wps:txbx>
+                      <wps:bodyPr rot="0" vert="horz" wrap="square" lIns="137160" tIns="91440" rIns="137160" bIns="91440" anchor="ctr" anchorCtr="0" upright="1">
+                        <a:spAutoFit/>
+                      </wps:bodyPr>
+                    </wps:wsp>
+                  </a:graphicData>
+                </a:graphic>
+              </wp:inline>
+            </w:drawing>
+          </mc:Choice>
+          <mc:Fallback>
+            <w:pict>
+              <v:shapetype id="_x0000_t202" coordsize="21600,21600" o:spt="202" path="m,l,21600r21600,l21600,xe">
+                <v:stroke joinstyle="miter"/>
+                <v:path gradientshapeok="t" o:connecttype="rect"/>
+              </v:shapetype>
+              <v:shape id="Text Box 2" o:spid="_x0000_s1026" type="#_x0000_t202" style="width:190.1pt;height:291.2pt;visibility:visible;mso-wrap-style:square;mso-left-percent:-10001;mso-top-percent:-10001;mso-position-horizontal:absolute;mso-position-horizontal-relative:char;mso-position-vertical:absolute;mso-position-vertical-relative:line;mso-left-percent:-10001;mso-top-percent:-10001;v-text-anchor:middle" o:gfxdata="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" filled="f" strokecolor="#622423" strokeweight="6pt">
+                <v:stroke linestyle="thickThin"/>
+                <v:textbox style="mso-fit-shape-to-text:t" inset="10.8pt,7.2pt,10.8pt,7.2pt">
+                  <w:txbxContent>
+                    <w:p>
+                      <w:pPr>
+                        <w:numPr>
+                          <w:ilvl w:val="0"/>
+                          <w:numId w:val="8"/>
+                        </w:numPr>
+                        <w:spacing w:after="0" w:line="240" w:lineRule="auto"/>
+                        <w:textAlignment w:val="baseline"/>
+                        <w:rPr>
+                          <w:rFonts w:ascii="Arial" w:eastAsia="Times New Roman" w:hAnsi="Arial" w:cs="Arial"/>
+                          <w:color w:val="000000"/>
+                          <w:sz w:val="23"/>
+                          <w:szCs w:val="23"/>
+                          <w:lang w:eastAsia="da-DK"/>
+                        </w:rPr>
+                      </w:pPr>
+                      <w:r>
+                        <w:rPr>
+                          <w:rFonts w:ascii="Arial" w:eastAsia="Times New Roman" w:hAnsi="Arial" w:cs="Arial"/>
+                          <w:color w:val="000000"/>
+                          <w:sz w:val="23"/>
+                          <w:szCs w:val="23"/>
+                          <w:lang w:eastAsia="da-DK"/>
+                        </w:rPr>
+                        <w:t>REST</w:t>
+                      </w:r>
+                    </w:p>
+                    <w:p>
+                      <w:pPr>
+                        <w:numPr>
+                          <w:ilvl w:val="0"/>
+                          <w:numId w:val="8"/>
+                        </w:numPr>
+                        <w:spacing w:after="0" w:line="240" w:lineRule="auto"/>
+                        <w:textAlignment w:val="baseline"/>
+                        <w:rPr>
+                          <w:rFonts w:ascii="Arial" w:eastAsia="Times New Roman" w:hAnsi="Arial" w:cs="Arial"/>
+                          <w:color w:val="000000"/>
+                          <w:sz w:val="23"/>
+                          <w:szCs w:val="23"/>
+                          <w:lang w:eastAsia="da-DK"/>
+                        </w:rPr>
+                      </w:pPr>
+                      <w:r>
+                        <w:rPr>
+                          <w:rFonts w:ascii="Arial" w:eastAsia="Times New Roman" w:hAnsi="Arial" w:cs="Arial"/>
+                          <w:color w:val="000000"/>
+                          <w:sz w:val="23"/>
+                          <w:szCs w:val="23"/>
+                          <w:lang w:eastAsia="da-DK"/>
+                        </w:rPr>
+                        <w:t>Entity Framework</w:t>
+                      </w:r>
+                    </w:p>
+                    <w:p>
+                      <w:pPr>
+                        <w:numPr>
+                          <w:ilvl w:val="0"/>
+                          <w:numId w:val="8"/>
+                        </w:numPr>
+                        <w:spacing w:after="0" w:line="240" w:lineRule="auto"/>
+                        <w:textAlignment w:val="baseline"/>
+                        <w:rPr>
+                          <w:rFonts w:ascii="Arial" w:eastAsia="Times New Roman" w:hAnsi="Arial" w:cs="Arial"/>
+                          <w:color w:val="000000"/>
+                          <w:sz w:val="23"/>
+                          <w:szCs w:val="23"/>
+                          <w:lang w:eastAsia="da-DK"/>
+                        </w:rPr>
+                      </w:pPr>
+                      <w:r>
+                        <w:rPr>
+                          <w:rFonts w:ascii="Arial" w:eastAsia="Times New Roman" w:hAnsi="Arial" w:cs="Arial"/>
+                          <w:color w:val="000000"/>
+                          <w:sz w:val="23"/>
+                          <w:szCs w:val="23"/>
+                          <w:lang w:eastAsia="da-DK"/>
+                        </w:rPr>
+                        <w:t>Databasesikkerhed</w:t>
+                      </w:r>
+                    </w:p>
+                    <w:p>
+                      <w:pPr>
+                        <w:numPr>
+                          <w:ilvl w:val="1"/>
+                          <w:numId w:val="9"/>
+                        </w:numPr>
+                        <w:spacing w:after="0" w:line="240" w:lineRule="auto"/>
+                        <w:ind w:left="1440" w:hanging="360"/>
+                        <w:textAlignment w:val="baseline"/>
+                        <w:rPr>
+                          <w:rFonts w:ascii="Arial" w:eastAsia="Times New Roman" w:hAnsi="Arial" w:cs="Arial"/>
+                          <w:color w:val="000000"/>
+                          <w:sz w:val="23"/>
+                          <w:szCs w:val="23"/>
+                          <w:lang w:eastAsia="da-DK"/>
+                        </w:rPr>
+                      </w:pPr>
+                      <w:r>
+                        <w:rPr>
+                          <w:rFonts w:ascii="Arial" w:eastAsia="Times New Roman" w:hAnsi="Arial" w:cs="Arial"/>
+                          <w:color w:val="000000"/>
+                          <w:sz w:val="23"/>
+                          <w:szCs w:val="23"/>
+                          <w:lang w:eastAsia="da-DK"/>
+                        </w:rPr>
+                        <w:t>Hashing af databaser</w:t>
+                      </w:r>
+                    </w:p>
+                    <w:p>
+                      <w:pPr>
+                        <w:numPr>
+                          <w:ilvl w:val="1"/>
+                          <w:numId w:val="9"/>
+                        </w:numPr>
+                        <w:spacing w:after="0" w:line="240" w:lineRule="auto"/>
+                        <w:ind w:left="1440" w:hanging="360"/>
+                        <w:textAlignment w:val="baseline"/>
+                        <w:rPr>
+                          <w:rFonts w:ascii="Arial" w:eastAsia="Times New Roman" w:hAnsi="Arial" w:cs="Arial"/>
+                          <w:color w:val="000000"/>
+                          <w:sz w:val="23"/>
+                          <w:szCs w:val="23"/>
+                          <w:lang w:eastAsia="da-DK"/>
+                        </w:rPr>
+                      </w:pPr>
+                      <w:r>
+                        <w:rPr>
+                          <w:rFonts w:ascii="Arial" w:eastAsia="Times New Roman" w:hAnsi="Arial" w:cs="Arial"/>
+                          <w:color w:val="000000"/>
+                          <w:sz w:val="23"/>
+                          <w:szCs w:val="23"/>
+                          <w:lang w:eastAsia="da-DK"/>
+                        </w:rPr>
+                        <w:t>Personligdatasikkerhed</w:t>
+                      </w:r>
+                    </w:p>
+                    <w:p>
+                      <w:pPr>
+                        <w:numPr>
+                          <w:ilvl w:val="0"/>
+                          <w:numId w:val="9"/>
+                        </w:numPr>
+                        <w:spacing w:after="0" w:line="240" w:lineRule="auto"/>
+                        <w:textAlignment w:val="baseline"/>
+                        <w:rPr>
+                          <w:rFonts w:ascii="Arial" w:eastAsia="Times New Roman" w:hAnsi="Arial" w:cs="Arial"/>
+                          <w:color w:val="000000"/>
+                          <w:sz w:val="23"/>
+                          <w:szCs w:val="23"/>
+                          <w:lang w:eastAsia="da-DK"/>
+                        </w:rPr>
+                      </w:pPr>
+                      <w:r>
+                        <w:rPr>
+                          <w:rFonts w:ascii="Arial" w:eastAsia="Times New Roman" w:hAnsi="Arial" w:cs="Arial"/>
+                          <w:color w:val="000000"/>
+                          <w:sz w:val="23"/>
+                          <w:szCs w:val="23"/>
+                          <w:lang w:eastAsia="da-DK"/>
+                        </w:rPr>
+                        <w:t>Brugervenlighed</w:t>
+                      </w:r>
+                    </w:p>
+                    <w:p>
+                      <w:pPr>
+                        <w:numPr>
+                          <w:ilvl w:val="0"/>
+                          <w:numId w:val="9"/>
+                        </w:numPr>
+                        <w:spacing w:after="0" w:line="240" w:lineRule="auto"/>
+                        <w:textAlignment w:val="baseline"/>
+                        <w:rPr>
+                          <w:rFonts w:ascii="Arial" w:eastAsia="Times New Roman" w:hAnsi="Arial" w:cs="Arial"/>
+                          <w:color w:val="000000"/>
+                          <w:sz w:val="23"/>
+                          <w:szCs w:val="23"/>
+                          <w:lang w:eastAsia="da-DK"/>
+                        </w:rPr>
+                      </w:pPr>
+                      <w:r>
+                        <w:rPr>
+                          <w:rFonts w:ascii="Arial" w:eastAsia="Times New Roman" w:hAnsi="Arial" w:cs="Arial"/>
+                          <w:color w:val="000000"/>
+                          <w:sz w:val="23"/>
+                          <w:szCs w:val="23"/>
+                          <w:lang w:eastAsia="da-DK"/>
+                        </w:rPr>
+                        <w:t>Test-First Development</w:t>
+                      </w:r>
+                    </w:p>
+                    <w:p>
+                      <w:pPr>
+                        <w:numPr>
+                          <w:ilvl w:val="0"/>
+                          <w:numId w:val="9"/>
+                        </w:numPr>
+                        <w:spacing w:after="0" w:line="240" w:lineRule="auto"/>
+                        <w:textAlignment w:val="baseline"/>
+                        <w:rPr>
+                          <w:rFonts w:ascii="Arial" w:eastAsia="Times New Roman" w:hAnsi="Arial" w:cs="Arial"/>
+                          <w:color w:val="000000"/>
+                          <w:sz w:val="23"/>
+                          <w:szCs w:val="23"/>
+                          <w:lang w:eastAsia="da-DK"/>
+                        </w:rPr>
+                      </w:pPr>
+                      <w:r>
+                        <w:rPr>
+                          <w:rFonts w:ascii="Arial" w:eastAsia="Times New Roman" w:hAnsi="Arial" w:cs="Arial"/>
+                          <w:color w:val="000000"/>
+                          <w:sz w:val="23"/>
+                          <w:szCs w:val="23"/>
+                          <w:lang w:eastAsia="da-DK"/>
+                        </w:rPr>
+                        <w:t>ASP.NET som teknologi</w:t>
+                      </w:r>
+                    </w:p>
+                    <w:p>
+                      <w:pPr>
+                        <w:numPr>
+                          <w:ilvl w:val="0"/>
+                          <w:numId w:val="9"/>
+                        </w:numPr>
+                        <w:spacing w:after="0" w:line="240" w:lineRule="auto"/>
+                        <w:textAlignment w:val="baseline"/>
+                        <w:rPr>
+                          <w:rFonts w:ascii="Arial" w:eastAsia="Times New Roman" w:hAnsi="Arial" w:cs="Arial"/>
+                          <w:color w:val="000000"/>
+                          <w:sz w:val="23"/>
+                          <w:szCs w:val="23"/>
+                          <w:lang w:eastAsia="da-DK"/>
+                        </w:rPr>
+                      </w:pPr>
+                      <w:r>
+                        <w:rPr>
+                          <w:rFonts w:ascii="Arial" w:eastAsia="Times New Roman" w:hAnsi="Arial" w:cs="Arial"/>
+                          <w:color w:val="000000"/>
+                          <w:sz w:val="23"/>
+                          <w:szCs w:val="23"/>
+                          <w:lang w:eastAsia="da-DK"/>
+                        </w:rPr>
+                        <w:t>UI design af websiden</w:t>
+                      </w:r>
+                    </w:p>
+                    <w:p>
+                      <w:pPr>
+                        <w:pStyle w:val="ListParagraph"/>
+                        <w:numPr>
+                          <w:ilvl w:val="0"/>
+                          <w:numId w:val="11"/>
+                        </w:numPr>
+                        <w:spacing w:after="0" w:line="240" w:lineRule="auto"/>
+                        <w:textAlignment w:val="baseline"/>
+                        <w:rPr>
+                          <w:rFonts w:ascii="Arial" w:eastAsia="Times New Roman" w:hAnsi="Arial" w:cs="Arial"/>
+                          <w:color w:val="000000"/>
+                          <w:sz w:val="23"/>
+                          <w:szCs w:val="23"/>
+                          <w:lang w:eastAsia="da-DK"/>
+                        </w:rPr>
+                      </w:pPr>
+                      <w:r>
+                        <w:rPr>
+                          <w:rFonts w:ascii="Arial" w:eastAsia="Times New Roman" w:hAnsi="Arial" w:cs="Arial"/>
+                          <w:color w:val="000000"/>
+                          <w:sz w:val="23"/>
+                          <w:szCs w:val="23"/>
+                          <w:lang w:eastAsia="da-DK"/>
+                        </w:rPr>
+                        <w:t>HTML/CSS</w:t>
+                      </w:r>
+                    </w:p>
+                    <w:p>
+                      <w:pPr>
+                        <w:pStyle w:val="ListParagraph"/>
+                        <w:numPr>
+                          <w:ilvl w:val="0"/>
+                          <w:numId w:val="11"/>
+                        </w:numPr>
+                        <w:spacing w:after="0" w:line="240" w:lineRule="auto"/>
+                        <w:textAlignment w:val="baseline"/>
+                        <w:rPr>
+                          <w:rFonts w:ascii="Arial" w:eastAsia="Times New Roman" w:hAnsi="Arial" w:cs="Arial"/>
+                          <w:color w:val="000000"/>
+                          <w:sz w:val="23"/>
+                          <w:szCs w:val="23"/>
+                          <w:lang w:eastAsia="da-DK"/>
+                        </w:rPr>
+                      </w:pPr>
+                      <w:r>
+                        <w:rPr>
+                          <w:rFonts w:ascii="Arial" w:eastAsia="Times New Roman" w:hAnsi="Arial" w:cs="Arial"/>
+                          <w:color w:val="000000"/>
+                          <w:sz w:val="23"/>
+                          <w:szCs w:val="23"/>
+                          <w:lang w:eastAsia="da-DK"/>
+                        </w:rPr>
+                        <w:t>Bootstrap</w:t>
+                      </w:r>
+                    </w:p>
+                    <w:p>
+                      <w:pPr>
+                        <w:spacing w:after="0" w:line="360" w:lineRule="auto"/>
+                        <w:jc w:val="center"/>
+                        <w:rPr>
+                          <w:rFonts w:asciiTheme="majorHAnsi" w:eastAsiaTheme="majorEastAsia" w:hAnsiTheme="majorHAnsi" w:cstheme="majorBidi"/>
+                          <w:i/>
+                          <w:iCs/>
+                          <w:sz w:val="28"/>
+                          <w:szCs w:val="28"/>
+                          <w:lang w:val="en-US"/>
+                        </w:rPr>
+                      </w:pPr>
+                    </w:p>
+                  </w:txbxContent>
+                </v:textbox>
+                <w10:anchorlock/>
+              </v:shape>
+            </w:pict>
+          </mc:Fallback>
+        </mc:AlternateContent>
+      </w:r>
+    </w:p>
+    <w:p>
+      <w:pPr>
+        <w:pStyle w:val="Caption"/>
+      </w:pPr>
+      <w:r>
+        <w:t xml:space="preserve">Figur </w:t>
+      </w:r>
+      <w:fldSimple w:instr=" SEQ Figur \* ARABIC ">
+        <w:r>
+          <w:rPr>
+            <w:noProof/>
+          </w:rPr>
+          <w:t>1</w:t>
+        </w:r>
+      </w:fldSimple>
+      <w:r>
+        <w:t xml:space="preserve"> - Udsnit af risikolisten. Se bilag XXX</w:t>
+      </w:r>
+    </w:p>
+    <w:p>
+      <w:pPr>
+        <w:pStyle w:val="NormalWeb"/>
+        <w:spacing w:before="0" w:beforeAutospacing="0" w:after="0" w:afterAutospacing="0"/>
+        <w:rPr>
+          <w:rFonts w:asciiTheme="minorHAnsi" w:hAnsiTheme="minorHAnsi" w:cs="Arial"/>
+          <w:color w:val="000000"/>
+          <w:sz w:val="22"/>
+          <w:szCs w:val="22"/>
+        </w:rPr>
+      </w:pPr>
+      <w:r>
+        <w:rPr>
+          <w:rFonts w:asciiTheme="minorHAnsi" w:hAnsiTheme="minorHAnsi" w:cs="Arial"/>
+          <w:color w:val="000000"/>
+          <w:sz w:val="22"/>
+          <w:szCs w:val="22"/>
+        </w:rPr>
+        <w:t xml:space="preserve"> Ud fra denne, har vi så lavet en tabel med en konkret beskrivelse af den risiko vi forudser, hvor sandsynligt det er for at ske, hvilken effekt (relativt til de andre risici) det har for projektet, samt en relativ skala for hvor højt risikoen skal prioriteres.</w:t>
+      </w:r>
+      <w:r>
+        <w:rPr>
+          <w:rFonts w:asciiTheme="minorHAnsi" w:hAnsiTheme="minorHAnsi" w:cs="Arial"/>
+          <w:color w:val="000000"/>
+          <w:sz w:val="22"/>
+          <w:szCs w:val="22"/>
+        </w:rPr>
+        <w:br/>
+      </w:r>
+    </w:p>
+    <w:p>
+      <w:pPr>
+        <w:rPr>
+          <w:rFonts w:ascii="Times New Roman" w:eastAsia="Times New Roman" w:hAnsi="Times New Roman" w:cs="Times New Roman"/>
+          <w:sz w:val="24"/>
+          <w:szCs w:val="24"/>
+          <w:lang w:eastAsia="da-DK"/>
+        </w:rPr>
+      </w:pPr>
+    </w:p>
+    <w:p>
+      <w:pPr>
+        <w:rPr>
+          <w:rFonts w:ascii="Times New Roman" w:eastAsia="Times New Roman" w:hAnsi="Times New Roman" w:cs="Times New Roman"/>
+          <w:sz w:val="24"/>
+          <w:szCs w:val="24"/>
+          <w:lang w:eastAsia="da-DK"/>
+        </w:rPr>
+      </w:pPr>
+    </w:p>
+    <w:tbl>
+      <w:tblPr>
+        <w:tblW w:w="0" w:type="auto"/>
+        <w:tblCellMar>
+          <w:top w:w="15" w:type="dxa"/>
+          <w:left w:w="15" w:type="dxa"/>
+          <w:bottom w:w="15" w:type="dxa"/>
+          <w:right w:w="15" w:type="dxa"/>
+        </w:tblCellMar>
+        <w:tblLook w:val="04A0" w:firstRow="1" w:lastRow="0" w:firstColumn="1" w:lastColumn="0" w:noHBand="0" w:noVBand="1"/>
+      </w:tblPr>
+      <w:tblGrid>
+        <w:gridCol w:w="440"/>
+        <w:gridCol w:w="5836"/>
+        <w:gridCol w:w="1719"/>
+        <w:gridCol w:w="799"/>
+        <w:gridCol w:w="1054"/>
+      </w:tblGrid>
+      <w:tr>
+        <w:tc>
+          <w:tcPr>
+            <w:tcW w:w="0" w:type="auto"/>
+            <w:tcBorders>
+              <w:top w:val="single" w:sz="6" w:space="0" w:color="000000"/>
+              <w:left w:val="single" w:sz="6" w:space="0" w:color="000000"/>
+              <w:bottom w:val="single" w:sz="6" w:space="0" w:color="000000"/>
+              <w:right w:val="single" w:sz="6" w:space="0" w:color="000000"/>
+            </w:tcBorders>
+            <w:tcMar>
+              <w:top w:w="105" w:type="dxa"/>
+              <w:left w:w="105" w:type="dxa"/>
+              <w:bottom w:w="105" w:type="dxa"/>
+              <w:right w:w="105" w:type="dxa"/>
+            </w:tcMar>
+            <w:hideMark/>
+          </w:tcPr>
+          <w:p>
+            <w:pPr>
+              <w:spacing w:after="0" w:line="0" w:lineRule="atLeast"/>
+              <w:rPr>
+                <w:rFonts w:ascii="Times New Roman" w:eastAsia="Times New Roman" w:hAnsi="Times New Roman" w:cs="Times New Roman"/>
+                <w:sz w:val="24"/>
+                <w:szCs w:val="24"/>
+                <w:lang w:eastAsia="da-DK"/>
+              </w:rPr>
+            </w:pPr>
+            <w:r>
+              <w:rPr>
+                <w:rFonts w:ascii="Arial" w:eastAsia="Times New Roman" w:hAnsi="Arial" w:cs="Arial"/>
+                <w:color w:val="000000"/>
+                <w:sz w:val="23"/>
+                <w:szCs w:val="23"/>
+                <w:lang w:eastAsia="da-DK"/>
+              </w:rPr>
+              <w:t>ID</w:t>
+            </w:r>
+          </w:p>
+        </w:tc>
+        <w:tc>
+          <w:tcPr>
+            <w:tcW w:w="0" w:type="auto"/>
+            <w:tcBorders>
+              <w:top w:val="single" w:sz="6" w:space="0" w:color="000000"/>
+              <w:left w:val="single" w:sz="6" w:space="0" w:color="000000"/>
+              <w:bottom w:val="single" w:sz="6" w:space="0" w:color="000000"/>
+              <w:right w:val="single" w:sz="6" w:space="0" w:color="000000"/>
+            </w:tcBorders>
+            <w:tcMar>
+              <w:top w:w="105" w:type="dxa"/>
+              <w:left w:w="105" w:type="dxa"/>
+              <w:bottom w:w="105" w:type="dxa"/>
+              <w:right w:w="105" w:type="dxa"/>
+            </w:tcMar>
+            <w:hideMark/>
+          </w:tcPr>
+          <w:p>
+            <w:pPr>
+              <w:spacing w:after="0" w:line="0" w:lineRule="atLeast"/>
+              <w:rPr>
+                <w:rFonts w:ascii="Times New Roman" w:eastAsia="Times New Roman" w:hAnsi="Times New Roman" w:cs="Times New Roman"/>
+                <w:sz w:val="24"/>
+                <w:szCs w:val="24"/>
+                <w:lang w:eastAsia="da-DK"/>
+              </w:rPr>
+            </w:pPr>
+            <w:r>
+              <w:rPr>
+                <w:rFonts w:ascii="Arial" w:eastAsia="Times New Roman" w:hAnsi="Arial" w:cs="Arial"/>
+                <w:color w:val="000000"/>
+                <w:sz w:val="23"/>
+                <w:szCs w:val="23"/>
+                <w:lang w:eastAsia="da-DK"/>
+              </w:rPr>
+              <w:t>Beskrivelse</w:t>
+            </w:r>
+          </w:p>
+        </w:tc>
+        <w:tc>
+          <w:tcPr>
+            <w:tcW w:w="0" w:type="auto"/>
+            <w:tcBorders>
+              <w:top w:val="single" w:sz="6" w:space="0" w:color="000000"/>
+              <w:left w:val="single" w:sz="6" w:space="0" w:color="000000"/>
+              <w:bottom w:val="single" w:sz="6" w:space="0" w:color="000000"/>
+              <w:right w:val="single" w:sz="6" w:space="0" w:color="000000"/>
+            </w:tcBorders>
+            <w:tcMar>
+              <w:top w:w="105" w:type="dxa"/>
+              <w:left w:w="105" w:type="dxa"/>
+              <w:bottom w:w="105" w:type="dxa"/>
+              <w:right w:w="105" w:type="dxa"/>
+            </w:tcMar>
+            <w:hideMark/>
+          </w:tcPr>
+          <w:p>
+            <w:pPr>
+              <w:spacing w:after="0" w:line="0" w:lineRule="atLeast"/>
+              <w:rPr>
+                <w:rFonts w:ascii="Times New Roman" w:eastAsia="Times New Roman" w:hAnsi="Times New Roman" w:cs="Times New Roman"/>
+                <w:sz w:val="24"/>
+                <w:szCs w:val="24"/>
+                <w:lang w:eastAsia="da-DK"/>
+              </w:rPr>
+            </w:pPr>
+            <w:r>
+              <w:rPr>
+                <w:rFonts w:ascii="Arial" w:eastAsia="Times New Roman" w:hAnsi="Arial" w:cs="Arial"/>
+                <w:color w:val="000000"/>
+                <w:sz w:val="23"/>
+                <w:szCs w:val="23"/>
+                <w:lang w:eastAsia="da-DK"/>
+              </w:rPr>
+              <w:t>Sandsynlighed</w:t>
+            </w:r>
+          </w:p>
+        </w:tc>
+        <w:tc>
+          <w:tcPr>
+            <w:tcW w:w="0" w:type="auto"/>
+            <w:tcBorders>
+              <w:top w:val="single" w:sz="6" w:space="0" w:color="000000"/>
+              <w:left w:val="single" w:sz="6" w:space="0" w:color="000000"/>
+              <w:bottom w:val="single" w:sz="6" w:space="0" w:color="000000"/>
+              <w:right w:val="single" w:sz="6" w:space="0" w:color="000000"/>
+            </w:tcBorders>
+            <w:tcMar>
+              <w:top w:w="105" w:type="dxa"/>
+              <w:left w:w="105" w:type="dxa"/>
+              <w:bottom w:w="105" w:type="dxa"/>
+              <w:right w:w="105" w:type="dxa"/>
+            </w:tcMar>
+            <w:hideMark/>
+          </w:tcPr>
+          <w:p>
+            <w:pPr>
+              <w:spacing w:after="0" w:line="0" w:lineRule="atLeast"/>
+              <w:rPr>
+                <w:rFonts w:ascii="Times New Roman" w:eastAsia="Times New Roman" w:hAnsi="Times New Roman" w:cs="Times New Roman"/>
+                <w:sz w:val="24"/>
+                <w:szCs w:val="24"/>
+                <w:lang w:eastAsia="da-DK"/>
+              </w:rPr>
+            </w:pPr>
+            <w:r>
+              <w:rPr>
+                <w:rFonts w:ascii="Arial" w:eastAsia="Times New Roman" w:hAnsi="Arial" w:cs="Arial"/>
+                <w:color w:val="000000"/>
+                <w:sz w:val="23"/>
+                <w:szCs w:val="23"/>
+                <w:lang w:eastAsia="da-DK"/>
+              </w:rPr>
+              <w:t>Effekt</w:t>
+            </w:r>
+          </w:p>
+        </w:tc>
+        <w:tc>
+          <w:tcPr>
+            <w:tcW w:w="0" w:type="auto"/>
+            <w:tcBorders>
+              <w:top w:val="single" w:sz="6" w:space="0" w:color="000000"/>
+              <w:left w:val="single" w:sz="6" w:space="0" w:color="000000"/>
+              <w:bottom w:val="single" w:sz="6" w:space="0" w:color="000000"/>
+              <w:right w:val="single" w:sz="6" w:space="0" w:color="000000"/>
+            </w:tcBorders>
+            <w:tcMar>
+              <w:top w:w="105" w:type="dxa"/>
+              <w:left w:w="105" w:type="dxa"/>
+              <w:bottom w:w="105" w:type="dxa"/>
+              <w:right w:w="105" w:type="dxa"/>
+            </w:tcMar>
+            <w:hideMark/>
+          </w:tcPr>
+          <w:p>
+            <w:pPr>
+              <w:spacing w:after="0" w:line="0" w:lineRule="atLeast"/>
+              <w:rPr>
+                <w:rFonts w:ascii="Times New Roman" w:eastAsia="Times New Roman" w:hAnsi="Times New Roman" w:cs="Times New Roman"/>
+                <w:sz w:val="24"/>
+                <w:szCs w:val="24"/>
+                <w:lang w:eastAsia="da-DK"/>
+              </w:rPr>
+            </w:pPr>
+            <w:r>
+              <w:rPr>
+                <w:rFonts w:ascii="Arial" w:eastAsia="Times New Roman" w:hAnsi="Arial" w:cs="Arial"/>
+                <w:color w:val="000000"/>
+                <w:sz w:val="23"/>
+                <w:szCs w:val="23"/>
+                <w:lang w:eastAsia="da-DK"/>
+              </w:rPr>
+              <w:t>Ranking</w:t>
+            </w:r>
+          </w:p>
+        </w:tc>
+      </w:tr>
+      <w:tr>
+        <w:tc>
+          <w:tcPr>
+            <w:tcW w:w="0" w:type="auto"/>
+            <w:tcBorders>
+              <w:top w:val="single" w:sz="6" w:space="0" w:color="000000"/>
+              <w:left w:val="single" w:sz="6" w:space="0" w:color="000000"/>
+              <w:bottom w:val="single" w:sz="6" w:space="0" w:color="000000"/>
+              <w:right w:val="single" w:sz="6" w:space="0" w:color="000000"/>
+            </w:tcBorders>
+            <w:tcMar>
+              <w:top w:w="105" w:type="dxa"/>
+              <w:left w:w="105" w:type="dxa"/>
+              <w:bottom w:w="105" w:type="dxa"/>
+              <w:right w:w="105" w:type="dxa"/>
+            </w:tcMar>
+            <w:hideMark/>
+          </w:tcPr>
+          <w:p>
+            <w:pPr>
+              <w:spacing w:after="0" w:line="0" w:lineRule="atLeast"/>
+              <w:rPr>
+                <w:rFonts w:ascii="Times New Roman" w:eastAsia="Times New Roman" w:hAnsi="Times New Roman" w:cs="Times New Roman"/>
+                <w:sz w:val="24"/>
+                <w:szCs w:val="24"/>
+                <w:lang w:eastAsia="da-DK"/>
+              </w:rPr>
+            </w:pPr>
+            <w:r>
+              <w:rPr>
+                <w:rFonts w:ascii="Arial" w:eastAsia="Times New Roman" w:hAnsi="Arial" w:cs="Arial"/>
+                <w:color w:val="000000"/>
+                <w:sz w:val="23"/>
+                <w:szCs w:val="23"/>
+                <w:lang w:eastAsia="da-DK"/>
+              </w:rPr>
+              <w:lastRenderedPageBreak/>
+              <w:t>1</w:t>
+            </w:r>
+          </w:p>
+        </w:tc>
+        <w:tc>
+          <w:tcPr>
+            <w:tcW w:w="0" w:type="auto"/>
+            <w:tcBorders>
+              <w:top w:val="single" w:sz="6" w:space="0" w:color="000000"/>
+              <w:left w:val="single" w:sz="6" w:space="0" w:color="000000"/>
+              <w:bottom w:val="single" w:sz="6" w:space="0" w:color="000000"/>
+              <w:right w:val="single" w:sz="6" w:space="0" w:color="000000"/>
+            </w:tcBorders>
+            <w:tcMar>
+              <w:top w:w="105" w:type="dxa"/>
+              <w:left w:w="105" w:type="dxa"/>
+              <w:bottom w:w="105" w:type="dxa"/>
+              <w:right w:w="105" w:type="dxa"/>
+            </w:tcMar>
+            <w:hideMark/>
+          </w:tcPr>
+          <w:p>
+            <w:pPr>
+              <w:spacing w:after="0" w:line="0" w:lineRule="atLeast"/>
+              <w:rPr>
+                <w:rFonts w:ascii="Times New Roman" w:eastAsia="Times New Roman" w:hAnsi="Times New Roman" w:cs="Times New Roman"/>
+                <w:sz w:val="24"/>
+                <w:szCs w:val="24"/>
+                <w:lang w:eastAsia="da-DK"/>
+              </w:rPr>
+            </w:pPr>
+            <w:r>
+              <w:rPr>
+                <w:rFonts w:ascii="Arial" w:eastAsia="Times New Roman" w:hAnsi="Arial" w:cs="Arial"/>
+                <w:color w:val="000000"/>
+                <w:sz w:val="23"/>
+                <w:szCs w:val="23"/>
+                <w:lang w:eastAsia="da-DK"/>
+              </w:rPr>
+              <w:t>Problemer med kodning og opsætning af REST service</w:t>
+            </w:r>
+          </w:p>
+        </w:tc>
+        <w:tc>
+          <w:tcPr>
+            <w:tcW w:w="0" w:type="auto"/>
+            <w:tcBorders>
+              <w:top w:val="single" w:sz="6" w:space="0" w:color="000000"/>
+              <w:left w:val="single" w:sz="6" w:space="0" w:color="000000"/>
+              <w:bottom w:val="single" w:sz="6" w:space="0" w:color="000000"/>
+              <w:right w:val="single" w:sz="6" w:space="0" w:color="000000"/>
+            </w:tcBorders>
+            <w:tcMar>
+              <w:top w:w="105" w:type="dxa"/>
+              <w:left w:w="105" w:type="dxa"/>
+              <w:bottom w:w="105" w:type="dxa"/>
+              <w:right w:w="105" w:type="dxa"/>
+            </w:tcMar>
+            <w:hideMark/>
+          </w:tcPr>
+          <w:p>
+            <w:pPr>
+              <w:spacing w:after="0" w:line="0" w:lineRule="atLeast"/>
+              <w:rPr>
+                <w:rFonts w:ascii="Times New Roman" w:eastAsia="Times New Roman" w:hAnsi="Times New Roman" w:cs="Times New Roman"/>
+                <w:sz w:val="24"/>
+                <w:szCs w:val="24"/>
+                <w:lang w:eastAsia="da-DK"/>
+              </w:rPr>
+            </w:pPr>
+            <w:r>
+              <w:rPr>
+                <w:rFonts w:ascii="Arial" w:eastAsia="Times New Roman" w:hAnsi="Arial" w:cs="Arial"/>
+                <w:color w:val="000000"/>
+                <w:sz w:val="23"/>
+                <w:szCs w:val="23"/>
+                <w:lang w:eastAsia="da-DK"/>
+              </w:rPr>
+              <w:t>9</w:t>
+            </w:r>
+          </w:p>
+        </w:tc>
+        <w:tc>
+          <w:tcPr>
+            <w:tcW w:w="0" w:type="auto"/>
+            <w:tcBorders>
+              <w:top w:val="single" w:sz="6" w:space="0" w:color="000000"/>
+              <w:left w:val="single" w:sz="6" w:space="0" w:color="000000"/>
+              <w:bottom w:val="single" w:sz="6" w:space="0" w:color="000000"/>
+              <w:right w:val="single" w:sz="6" w:space="0" w:color="000000"/>
+            </w:tcBorders>
+            <w:tcMar>
+              <w:top w:w="105" w:type="dxa"/>
+              <w:left w:w="105" w:type="dxa"/>
+              <w:bottom w:w="105" w:type="dxa"/>
+              <w:right w:w="105" w:type="dxa"/>
+            </w:tcMar>
+            <w:hideMark/>
+          </w:tcPr>
+          <w:p>
+            <w:pPr>
+              <w:spacing w:after="0" w:line="0" w:lineRule="atLeast"/>
+              <w:rPr>
+                <w:rFonts w:ascii="Times New Roman" w:eastAsia="Times New Roman" w:hAnsi="Times New Roman" w:cs="Times New Roman"/>
+                <w:sz w:val="24"/>
+                <w:szCs w:val="24"/>
+                <w:lang w:eastAsia="da-DK"/>
+              </w:rPr>
+            </w:pPr>
+            <w:r>
+              <w:rPr>
+                <w:rFonts w:ascii="Arial" w:eastAsia="Times New Roman" w:hAnsi="Arial" w:cs="Arial"/>
+                <w:color w:val="000000"/>
+                <w:sz w:val="23"/>
+                <w:szCs w:val="23"/>
+                <w:lang w:eastAsia="da-DK"/>
+              </w:rPr>
+              <w:t>10</w:t>
+            </w:r>
+          </w:p>
+        </w:tc>
+        <w:tc>
+          <w:tcPr>
+            <w:tcW w:w="0" w:type="auto"/>
+            <w:tcBorders>
+              <w:top w:val="single" w:sz="6" w:space="0" w:color="000000"/>
+              <w:left w:val="single" w:sz="6" w:space="0" w:color="000000"/>
+              <w:bottom w:val="single" w:sz="6" w:space="0" w:color="000000"/>
+              <w:right w:val="single" w:sz="6" w:space="0" w:color="000000"/>
+            </w:tcBorders>
+            <w:tcMar>
+              <w:top w:w="105" w:type="dxa"/>
+              <w:left w:w="105" w:type="dxa"/>
+              <w:bottom w:w="105" w:type="dxa"/>
+              <w:right w:w="105" w:type="dxa"/>
+            </w:tcMar>
+            <w:hideMark/>
+          </w:tcPr>
+          <w:p>
+            <w:pPr>
+              <w:spacing w:after="0" w:line="0" w:lineRule="atLeast"/>
+              <w:rPr>
+                <w:rFonts w:ascii="Times New Roman" w:eastAsia="Times New Roman" w:hAnsi="Times New Roman" w:cs="Times New Roman"/>
+                <w:sz w:val="24"/>
+                <w:szCs w:val="24"/>
+                <w:lang w:eastAsia="da-DK"/>
+              </w:rPr>
+            </w:pPr>
+            <w:r>
+              <w:rPr>
+                <w:rFonts w:ascii="Arial" w:eastAsia="Times New Roman" w:hAnsi="Arial" w:cs="Arial"/>
+                <w:color w:val="000000"/>
+                <w:sz w:val="23"/>
+                <w:szCs w:val="23"/>
+                <w:lang w:eastAsia="da-DK"/>
+              </w:rPr>
+              <w:t>95</w:t>
+            </w:r>
+          </w:p>
+        </w:tc>
+      </w:tr>
+      <w:tr>
+        <w:tc>
+          <w:tcPr>
+            <w:tcW w:w="0" w:type="auto"/>
+            <w:tcBorders>
+              <w:top w:val="single" w:sz="6" w:space="0" w:color="000000"/>
+              <w:left w:val="single" w:sz="6" w:space="0" w:color="000000"/>
+              <w:bottom w:val="single" w:sz="6" w:space="0" w:color="000000"/>
+              <w:right w:val="single" w:sz="6" w:space="0" w:color="000000"/>
+            </w:tcBorders>
+            <w:tcMar>
+              <w:top w:w="105" w:type="dxa"/>
+              <w:left w:w="105" w:type="dxa"/>
+              <w:bottom w:w="105" w:type="dxa"/>
+              <w:right w:w="105" w:type="dxa"/>
+            </w:tcMar>
+            <w:hideMark/>
+          </w:tcPr>
+          <w:p>
+            <w:pPr>
+              <w:spacing w:after="0" w:line="0" w:lineRule="atLeast"/>
+              <w:rPr>
+                <w:rFonts w:ascii="Times New Roman" w:eastAsia="Times New Roman" w:hAnsi="Times New Roman" w:cs="Times New Roman"/>
+                <w:sz w:val="24"/>
+                <w:szCs w:val="24"/>
+                <w:lang w:eastAsia="da-DK"/>
+              </w:rPr>
+            </w:pPr>
+            <w:r>
+              <w:rPr>
+                <w:rFonts w:ascii="Arial" w:eastAsia="Times New Roman" w:hAnsi="Arial" w:cs="Arial"/>
+                <w:color w:val="000000"/>
+                <w:sz w:val="23"/>
+                <w:szCs w:val="23"/>
+                <w:lang w:eastAsia="da-DK"/>
+              </w:rPr>
+              <w:t>2</w:t>
+            </w:r>
+          </w:p>
+        </w:tc>
+        <w:tc>
+          <w:tcPr>
+            <w:tcW w:w="0" w:type="auto"/>
+            <w:tcBorders>
+              <w:top w:val="single" w:sz="6" w:space="0" w:color="000000"/>
+              <w:left w:val="single" w:sz="6" w:space="0" w:color="000000"/>
+              <w:bottom w:val="single" w:sz="6" w:space="0" w:color="000000"/>
+              <w:right w:val="single" w:sz="6" w:space="0" w:color="000000"/>
+            </w:tcBorders>
+            <w:tcMar>
+              <w:top w:w="105" w:type="dxa"/>
+              <w:left w:w="105" w:type="dxa"/>
+              <w:bottom w:w="105" w:type="dxa"/>
+              <w:right w:w="105" w:type="dxa"/>
+            </w:tcMar>
+            <w:hideMark/>
+          </w:tcPr>
+          <w:p>
+            <w:pPr>
+              <w:spacing w:after="0" w:line="0" w:lineRule="atLeast"/>
+              <w:rPr>
+                <w:rFonts w:ascii="Times New Roman" w:eastAsia="Times New Roman" w:hAnsi="Times New Roman" w:cs="Times New Roman"/>
+                <w:sz w:val="24"/>
+                <w:szCs w:val="24"/>
+                <w:lang w:eastAsia="da-DK"/>
+              </w:rPr>
+            </w:pPr>
+            <w:r>
+              <w:rPr>
+                <w:rFonts w:ascii="Arial" w:eastAsia="Times New Roman" w:hAnsi="Arial" w:cs="Arial"/>
+                <w:color w:val="000000"/>
+                <w:sz w:val="23"/>
+                <w:szCs w:val="23"/>
+                <w:lang w:eastAsia="da-DK"/>
+              </w:rPr>
+              <w:t>Der kan opstå problemer med at bruge Entity frameworket, pga. manglende erfaring</w:t>
+            </w:r>
+          </w:p>
+        </w:tc>
+        <w:tc>
+          <w:tcPr>
+            <w:tcW w:w="0" w:type="auto"/>
+            <w:tcBorders>
+              <w:top w:val="single" w:sz="6" w:space="0" w:color="000000"/>
+              <w:left w:val="single" w:sz="6" w:space="0" w:color="000000"/>
+              <w:bottom w:val="single" w:sz="6" w:space="0" w:color="000000"/>
+              <w:right w:val="single" w:sz="6" w:space="0" w:color="000000"/>
+            </w:tcBorders>
+            <w:tcMar>
+              <w:top w:w="105" w:type="dxa"/>
+              <w:left w:w="105" w:type="dxa"/>
+              <w:bottom w:w="105" w:type="dxa"/>
+              <w:right w:w="105" w:type="dxa"/>
+            </w:tcMar>
+            <w:hideMark/>
+          </w:tcPr>
+          <w:p>
+            <w:pPr>
+              <w:spacing w:after="0" w:line="0" w:lineRule="atLeast"/>
+              <w:rPr>
+                <w:rFonts w:ascii="Times New Roman" w:eastAsia="Times New Roman" w:hAnsi="Times New Roman" w:cs="Times New Roman"/>
+                <w:sz w:val="24"/>
+                <w:szCs w:val="24"/>
+                <w:lang w:eastAsia="da-DK"/>
+              </w:rPr>
+            </w:pPr>
+            <w:r>
+              <w:rPr>
+                <w:rFonts w:ascii="Arial" w:eastAsia="Times New Roman" w:hAnsi="Arial" w:cs="Arial"/>
+                <w:color w:val="000000"/>
+                <w:sz w:val="23"/>
+                <w:szCs w:val="23"/>
+                <w:lang w:eastAsia="da-DK"/>
+              </w:rPr>
+              <w:t>5</w:t>
+            </w:r>
+          </w:p>
+        </w:tc>
+        <w:tc>
+          <w:tcPr>
+            <w:tcW w:w="0" w:type="auto"/>
+            <w:tcBorders>
+              <w:top w:val="single" w:sz="6" w:space="0" w:color="000000"/>
+              <w:left w:val="single" w:sz="6" w:space="0" w:color="000000"/>
+              <w:bottom w:val="single" w:sz="6" w:space="0" w:color="000000"/>
+              <w:right w:val="single" w:sz="6" w:space="0" w:color="000000"/>
+            </w:tcBorders>
+            <w:tcMar>
+              <w:top w:w="105" w:type="dxa"/>
+              <w:left w:w="105" w:type="dxa"/>
+              <w:bottom w:w="105" w:type="dxa"/>
+              <w:right w:w="105" w:type="dxa"/>
+            </w:tcMar>
+            <w:hideMark/>
+          </w:tcPr>
+          <w:p>
+            <w:pPr>
+              <w:spacing w:after="0" w:line="0" w:lineRule="atLeast"/>
+              <w:rPr>
+                <w:rFonts w:ascii="Times New Roman" w:eastAsia="Times New Roman" w:hAnsi="Times New Roman" w:cs="Times New Roman"/>
+                <w:sz w:val="24"/>
+                <w:szCs w:val="24"/>
+                <w:lang w:eastAsia="da-DK"/>
+              </w:rPr>
+            </w:pPr>
+            <w:r>
+              <w:rPr>
+                <w:rFonts w:ascii="Arial" w:eastAsia="Times New Roman" w:hAnsi="Arial" w:cs="Arial"/>
+                <w:color w:val="000000"/>
+                <w:sz w:val="23"/>
+                <w:szCs w:val="23"/>
+                <w:lang w:eastAsia="da-DK"/>
+              </w:rPr>
+              <w:t>9</w:t>
+            </w:r>
+          </w:p>
+        </w:tc>
+        <w:tc>
+          <w:tcPr>
+            <w:tcW w:w="0" w:type="auto"/>
+            <w:tcBorders>
+              <w:top w:val="single" w:sz="6" w:space="0" w:color="000000"/>
+              <w:left w:val="single" w:sz="6" w:space="0" w:color="000000"/>
+              <w:bottom w:val="single" w:sz="6" w:space="0" w:color="000000"/>
+              <w:right w:val="single" w:sz="6" w:space="0" w:color="000000"/>
+            </w:tcBorders>
+            <w:tcMar>
+              <w:top w:w="105" w:type="dxa"/>
+              <w:left w:w="105" w:type="dxa"/>
+              <w:bottom w:w="105" w:type="dxa"/>
+              <w:right w:w="105" w:type="dxa"/>
+            </w:tcMar>
+            <w:hideMark/>
+          </w:tcPr>
+          <w:p>
+            <w:pPr>
+              <w:spacing w:after="0" w:line="0" w:lineRule="atLeast"/>
+              <w:rPr>
+                <w:rFonts w:ascii="Times New Roman" w:eastAsia="Times New Roman" w:hAnsi="Times New Roman" w:cs="Times New Roman"/>
+                <w:sz w:val="24"/>
+                <w:szCs w:val="24"/>
+                <w:lang w:eastAsia="da-DK"/>
+              </w:rPr>
+            </w:pPr>
+            <w:r>
+              <w:rPr>
+                <w:rFonts w:ascii="Arial" w:eastAsia="Times New Roman" w:hAnsi="Arial" w:cs="Arial"/>
+                <w:color w:val="000000"/>
+                <w:sz w:val="23"/>
+                <w:szCs w:val="23"/>
+                <w:lang w:eastAsia="da-DK"/>
+              </w:rPr>
+              <w:t>75</w:t>
+            </w:r>
+          </w:p>
+        </w:tc>
+      </w:tr>
+      <w:tr>
+        <w:tc>
+          <w:tcPr>
+            <w:tcW w:w="0" w:type="auto"/>
+            <w:tcBorders>
+              <w:top w:val="single" w:sz="6" w:space="0" w:color="000000"/>
+              <w:left w:val="single" w:sz="6" w:space="0" w:color="000000"/>
+              <w:bottom w:val="single" w:sz="6" w:space="0" w:color="000000"/>
+              <w:right w:val="single" w:sz="6" w:space="0" w:color="000000"/>
+            </w:tcBorders>
+            <w:tcMar>
+              <w:top w:w="105" w:type="dxa"/>
+              <w:left w:w="105" w:type="dxa"/>
+              <w:bottom w:w="105" w:type="dxa"/>
+              <w:right w:w="105" w:type="dxa"/>
+            </w:tcMar>
+            <w:hideMark/>
+          </w:tcPr>
+          <w:p>
+            <w:pPr>
+              <w:spacing w:after="0" w:line="0" w:lineRule="atLeast"/>
+              <w:rPr>
+                <w:rFonts w:ascii="Times New Roman" w:eastAsia="Times New Roman" w:hAnsi="Times New Roman" w:cs="Times New Roman"/>
+                <w:sz w:val="24"/>
+                <w:szCs w:val="24"/>
+                <w:lang w:eastAsia="da-DK"/>
+              </w:rPr>
+            </w:pPr>
+            <w:r>
+              <w:rPr>
+                <w:rFonts w:ascii="Arial" w:eastAsia="Times New Roman" w:hAnsi="Arial" w:cs="Arial"/>
+                <w:color w:val="000000"/>
+                <w:sz w:val="23"/>
+                <w:szCs w:val="23"/>
+                <w:lang w:eastAsia="da-DK"/>
+              </w:rPr>
+              <w:t>3</w:t>
+            </w:r>
+          </w:p>
+        </w:tc>
+        <w:tc>
+          <w:tcPr>
+            <w:tcW w:w="0" w:type="auto"/>
+            <w:tcBorders>
+              <w:top w:val="single" w:sz="6" w:space="0" w:color="000000"/>
+              <w:left w:val="single" w:sz="6" w:space="0" w:color="000000"/>
+              <w:bottom w:val="single" w:sz="6" w:space="0" w:color="000000"/>
+              <w:right w:val="single" w:sz="6" w:space="0" w:color="000000"/>
+            </w:tcBorders>
+            <w:tcMar>
+              <w:top w:w="105" w:type="dxa"/>
+              <w:left w:w="105" w:type="dxa"/>
+              <w:bottom w:w="105" w:type="dxa"/>
+              <w:right w:w="105" w:type="dxa"/>
+            </w:tcMar>
+            <w:hideMark/>
+          </w:tcPr>
+          <w:p>
+            <w:pPr>
+              <w:spacing w:after="0" w:line="0" w:lineRule="atLeast"/>
+              <w:rPr>
+                <w:rFonts w:ascii="Times New Roman" w:eastAsia="Times New Roman" w:hAnsi="Times New Roman" w:cs="Times New Roman"/>
+                <w:sz w:val="24"/>
+                <w:szCs w:val="24"/>
+                <w:lang w:eastAsia="da-DK"/>
+              </w:rPr>
+            </w:pPr>
+            <w:r>
+              <w:rPr>
+                <w:rFonts w:ascii="Arial" w:eastAsia="Times New Roman" w:hAnsi="Arial" w:cs="Arial"/>
+                <w:color w:val="000000"/>
+                <w:sz w:val="23"/>
+                <w:szCs w:val="23"/>
+                <w:lang w:eastAsia="da-DK"/>
+              </w:rPr>
+              <w:t>Manglende erfaring med at implementere sikkerhed i forbindelse med brugerdata</w:t>
+            </w:r>
+          </w:p>
+        </w:tc>
+        <w:tc>
+          <w:tcPr>
+            <w:tcW w:w="0" w:type="auto"/>
+            <w:tcBorders>
+              <w:top w:val="single" w:sz="6" w:space="0" w:color="000000"/>
+              <w:left w:val="single" w:sz="6" w:space="0" w:color="000000"/>
+              <w:bottom w:val="single" w:sz="6" w:space="0" w:color="000000"/>
+              <w:right w:val="single" w:sz="6" w:space="0" w:color="000000"/>
+            </w:tcBorders>
+            <w:tcMar>
+              <w:top w:w="105" w:type="dxa"/>
+              <w:left w:w="105" w:type="dxa"/>
+              <w:bottom w:w="105" w:type="dxa"/>
+              <w:right w:w="105" w:type="dxa"/>
+            </w:tcMar>
+            <w:hideMark/>
+          </w:tcPr>
+          <w:p>
+            <w:pPr>
+              <w:spacing w:after="0" w:line="0" w:lineRule="atLeast"/>
+              <w:rPr>
+                <w:rFonts w:ascii="Times New Roman" w:eastAsia="Times New Roman" w:hAnsi="Times New Roman" w:cs="Times New Roman"/>
+                <w:sz w:val="24"/>
+                <w:szCs w:val="24"/>
+                <w:lang w:eastAsia="da-DK"/>
+              </w:rPr>
+            </w:pPr>
+            <w:r>
+              <w:rPr>
+                <w:rFonts w:ascii="Arial" w:eastAsia="Times New Roman" w:hAnsi="Arial" w:cs="Arial"/>
+                <w:color w:val="000000"/>
+                <w:sz w:val="23"/>
+                <w:szCs w:val="23"/>
+                <w:lang w:eastAsia="da-DK"/>
+              </w:rPr>
+              <w:t>9</w:t>
+            </w:r>
+          </w:p>
+        </w:tc>
+        <w:tc>
+          <w:tcPr>
+            <w:tcW w:w="0" w:type="auto"/>
+            <w:tcBorders>
+              <w:top w:val="single" w:sz="6" w:space="0" w:color="000000"/>
+              <w:left w:val="single" w:sz="6" w:space="0" w:color="000000"/>
+              <w:bottom w:val="single" w:sz="6" w:space="0" w:color="000000"/>
+              <w:right w:val="single" w:sz="6" w:space="0" w:color="000000"/>
+            </w:tcBorders>
+            <w:tcMar>
+              <w:top w:w="105" w:type="dxa"/>
+              <w:left w:w="105" w:type="dxa"/>
+              <w:bottom w:w="105" w:type="dxa"/>
+              <w:right w:w="105" w:type="dxa"/>
+            </w:tcMar>
+            <w:hideMark/>
+          </w:tcPr>
+          <w:p>
+            <w:pPr>
+              <w:spacing w:after="0" w:line="0" w:lineRule="atLeast"/>
+              <w:rPr>
+                <w:rFonts w:ascii="Times New Roman" w:eastAsia="Times New Roman" w:hAnsi="Times New Roman" w:cs="Times New Roman"/>
+                <w:sz w:val="24"/>
+                <w:szCs w:val="24"/>
+                <w:lang w:eastAsia="da-DK"/>
+              </w:rPr>
+            </w:pPr>
+            <w:r>
+              <w:rPr>
+                <w:rFonts w:ascii="Arial" w:eastAsia="Times New Roman" w:hAnsi="Arial" w:cs="Arial"/>
+                <w:color w:val="000000"/>
+                <w:sz w:val="23"/>
+                <w:szCs w:val="23"/>
+                <w:lang w:eastAsia="da-DK"/>
+              </w:rPr>
+              <w:t>3</w:t>
+            </w:r>
+          </w:p>
+        </w:tc>
+        <w:tc>
+          <w:tcPr>
+            <w:tcW w:w="0" w:type="auto"/>
+            <w:tcBorders>
+              <w:top w:val="single" w:sz="6" w:space="0" w:color="000000"/>
+              <w:left w:val="single" w:sz="6" w:space="0" w:color="000000"/>
+              <w:bottom w:val="single" w:sz="6" w:space="0" w:color="000000"/>
+              <w:right w:val="single" w:sz="6" w:space="0" w:color="000000"/>
+            </w:tcBorders>
+            <w:tcMar>
+              <w:top w:w="105" w:type="dxa"/>
+              <w:left w:w="105" w:type="dxa"/>
+              <w:bottom w:w="105" w:type="dxa"/>
+              <w:right w:w="105" w:type="dxa"/>
+            </w:tcMar>
+            <w:hideMark/>
+          </w:tcPr>
+          <w:p>
+            <w:pPr>
+              <w:spacing w:after="0" w:line="0" w:lineRule="atLeast"/>
+              <w:rPr>
+                <w:rFonts w:ascii="Times New Roman" w:eastAsia="Times New Roman" w:hAnsi="Times New Roman" w:cs="Times New Roman"/>
+                <w:sz w:val="24"/>
+                <w:szCs w:val="24"/>
+                <w:lang w:eastAsia="da-DK"/>
+              </w:rPr>
+            </w:pPr>
+            <w:r>
+              <w:rPr>
+                <w:rFonts w:ascii="Arial" w:eastAsia="Times New Roman" w:hAnsi="Arial" w:cs="Arial"/>
+                <w:color w:val="000000"/>
+                <w:sz w:val="23"/>
+                <w:szCs w:val="23"/>
+                <w:lang w:eastAsia="da-DK"/>
+              </w:rPr>
+              <w:t>35</w:t>
+            </w:r>
+          </w:p>
+        </w:tc>
+      </w:tr>
+      <w:tr>
+        <w:tc>
+          <w:tcPr>
+            <w:tcW w:w="0" w:type="auto"/>
+            <w:tcBorders>
+              <w:top w:val="single" w:sz="6" w:space="0" w:color="000000"/>
+              <w:left w:val="single" w:sz="6" w:space="0" w:color="000000"/>
+              <w:bottom w:val="single" w:sz="6" w:space="0" w:color="000000"/>
+              <w:right w:val="single" w:sz="6" w:space="0" w:color="000000"/>
+            </w:tcBorders>
+            <w:tcMar>
+              <w:top w:w="105" w:type="dxa"/>
+              <w:left w:w="105" w:type="dxa"/>
+              <w:bottom w:w="105" w:type="dxa"/>
+              <w:right w:w="105" w:type="dxa"/>
+            </w:tcMar>
+          </w:tcPr>
+          <w:p>
+            <w:pPr>
+              <w:spacing w:after="0" w:line="0" w:lineRule="atLeast"/>
+              <w:rPr>
+                <w:rFonts w:ascii="Arial" w:eastAsia="Times New Roman" w:hAnsi="Arial" w:cs="Arial"/>
+                <w:color w:val="000000"/>
+                <w:sz w:val="23"/>
+                <w:szCs w:val="23"/>
+                <w:lang w:eastAsia="da-DK"/>
+              </w:rPr>
+            </w:pPr>
+            <w:r>
+              <w:rPr>
+                <w:rFonts w:ascii="Arial" w:eastAsia="Times New Roman" w:hAnsi="Arial" w:cs="Arial"/>
+                <w:color w:val="000000"/>
+                <w:sz w:val="23"/>
+                <w:szCs w:val="23"/>
+                <w:lang w:eastAsia="da-DK"/>
+              </w:rPr>
+              <w:t>...</w:t>
+            </w:r>
+          </w:p>
+        </w:tc>
+        <w:tc>
+          <w:tcPr>
+            <w:tcW w:w="0" w:type="auto"/>
+            <w:tcBorders>
+              <w:top w:val="single" w:sz="6" w:space="0" w:color="000000"/>
+              <w:left w:val="single" w:sz="6" w:space="0" w:color="000000"/>
+              <w:bottom w:val="single" w:sz="6" w:space="0" w:color="000000"/>
+              <w:right w:val="single" w:sz="6" w:space="0" w:color="000000"/>
+            </w:tcBorders>
+            <w:tcMar>
+              <w:top w:w="105" w:type="dxa"/>
+              <w:left w:w="105" w:type="dxa"/>
+              <w:bottom w:w="105" w:type="dxa"/>
+              <w:right w:w="105" w:type="dxa"/>
+            </w:tcMar>
+          </w:tcPr>
+          <w:p>
+            <w:pPr>
+              <w:spacing w:after="0" w:line="0" w:lineRule="atLeast"/>
+              <w:rPr>
+                <w:rFonts w:ascii="Arial" w:eastAsia="Times New Roman" w:hAnsi="Arial" w:cs="Arial"/>
+                <w:color w:val="000000"/>
+                <w:sz w:val="23"/>
+                <w:szCs w:val="23"/>
+                <w:lang w:eastAsia="da-DK"/>
+              </w:rPr>
+            </w:pPr>
+            <w:r>
+              <w:rPr>
+                <w:rFonts w:ascii="Arial" w:eastAsia="Times New Roman" w:hAnsi="Arial" w:cs="Arial"/>
+                <w:color w:val="000000"/>
+                <w:sz w:val="23"/>
+                <w:szCs w:val="23"/>
+                <w:lang w:eastAsia="da-DK"/>
+              </w:rPr>
+              <w:t>...</w:t>
+            </w:r>
+          </w:p>
+        </w:tc>
+        <w:tc>
+          <w:tcPr>
+            <w:tcW w:w="0" w:type="auto"/>
+            <w:tcBorders>
+              <w:top w:val="single" w:sz="6" w:space="0" w:color="000000"/>
+              <w:left w:val="single" w:sz="6" w:space="0" w:color="000000"/>
+              <w:bottom w:val="single" w:sz="6" w:space="0" w:color="000000"/>
+              <w:right w:val="single" w:sz="6" w:space="0" w:color="000000"/>
+            </w:tcBorders>
+            <w:tcMar>
+              <w:top w:w="105" w:type="dxa"/>
+              <w:left w:w="105" w:type="dxa"/>
+              <w:bottom w:w="105" w:type="dxa"/>
+              <w:right w:w="105" w:type="dxa"/>
+            </w:tcMar>
+          </w:tcPr>
+          <w:p>
+            <w:pPr>
+              <w:spacing w:after="0" w:line="0" w:lineRule="atLeast"/>
+              <w:rPr>
+                <w:rFonts w:ascii="Arial" w:eastAsia="Times New Roman" w:hAnsi="Arial" w:cs="Arial"/>
+                <w:color w:val="000000"/>
+                <w:sz w:val="23"/>
+                <w:szCs w:val="23"/>
+                <w:lang w:eastAsia="da-DK"/>
+              </w:rPr>
+            </w:pPr>
+            <w:r>
+              <w:rPr>
+                <w:rFonts w:ascii="Arial" w:eastAsia="Times New Roman" w:hAnsi="Arial" w:cs="Arial"/>
+                <w:color w:val="000000"/>
+                <w:sz w:val="23"/>
+                <w:szCs w:val="23"/>
+                <w:lang w:eastAsia="da-DK"/>
+              </w:rPr>
+              <w:t>...</w:t>
+            </w:r>
+          </w:p>
+        </w:tc>
+        <w:tc>
+          <w:tcPr>
+            <w:tcW w:w="0" w:type="auto"/>
+            <w:tcBorders>
+              <w:top w:val="single" w:sz="6" w:space="0" w:color="000000"/>
+              <w:left w:val="single" w:sz="6" w:space="0" w:color="000000"/>
+              <w:bottom w:val="single" w:sz="6" w:space="0" w:color="000000"/>
+              <w:right w:val="single" w:sz="6" w:space="0" w:color="000000"/>
+            </w:tcBorders>
+            <w:tcMar>
+              <w:top w:w="105" w:type="dxa"/>
+              <w:left w:w="105" w:type="dxa"/>
+              <w:bottom w:w="105" w:type="dxa"/>
+              <w:right w:w="105" w:type="dxa"/>
+            </w:tcMar>
+          </w:tcPr>
+          <w:p>
+            <w:pPr>
+              <w:spacing w:after="0" w:line="0" w:lineRule="atLeast"/>
+              <w:rPr>
+                <w:rFonts w:ascii="Arial" w:eastAsia="Times New Roman" w:hAnsi="Arial" w:cs="Arial"/>
+                <w:color w:val="000000"/>
+                <w:sz w:val="23"/>
+                <w:szCs w:val="23"/>
+                <w:lang w:eastAsia="da-DK"/>
+              </w:rPr>
+            </w:pPr>
+            <w:r>
+              <w:rPr>
+                <w:rFonts w:ascii="Arial" w:eastAsia="Times New Roman" w:hAnsi="Arial" w:cs="Arial"/>
+                <w:color w:val="000000"/>
+                <w:sz w:val="23"/>
+                <w:szCs w:val="23"/>
+                <w:lang w:eastAsia="da-DK"/>
+              </w:rPr>
+              <w:t>...</w:t>
+            </w:r>
+          </w:p>
+        </w:tc>
+        <w:tc>
+          <w:tcPr>
+            <w:tcW w:w="0" w:type="auto"/>
+            <w:tcBorders>
+              <w:top w:val="single" w:sz="6" w:space="0" w:color="000000"/>
+              <w:left w:val="single" w:sz="6" w:space="0" w:color="000000"/>
+              <w:bottom w:val="single" w:sz="6" w:space="0" w:color="000000"/>
+              <w:right w:val="single" w:sz="6" w:space="0" w:color="000000"/>
+            </w:tcBorders>
+            <w:tcMar>
+              <w:top w:w="105" w:type="dxa"/>
+              <w:left w:w="105" w:type="dxa"/>
+              <w:bottom w:w="105" w:type="dxa"/>
+              <w:right w:w="105" w:type="dxa"/>
+            </w:tcMar>
+          </w:tcPr>
+          <w:p>
+            <w:pPr>
+              <w:spacing w:after="0" w:line="0" w:lineRule="atLeast"/>
+              <w:rPr>
+                <w:rFonts w:ascii="Arial" w:eastAsia="Times New Roman" w:hAnsi="Arial" w:cs="Arial"/>
+                <w:color w:val="000000"/>
+                <w:sz w:val="23"/>
+                <w:szCs w:val="23"/>
+                <w:lang w:eastAsia="da-DK"/>
+              </w:rPr>
+            </w:pPr>
+            <w:r>
+              <w:rPr>
+                <w:rFonts w:ascii="Arial" w:eastAsia="Times New Roman" w:hAnsi="Arial" w:cs="Arial"/>
+                <w:color w:val="000000"/>
+                <w:sz w:val="23"/>
+                <w:szCs w:val="23"/>
+                <w:lang w:eastAsia="da-DK"/>
+              </w:rPr>
+              <w:t>...</w:t>
+            </w:r>
+          </w:p>
+        </w:tc>
+      </w:tr>
+    </w:tbl>
+    <w:p>
+      <w:pPr>
+        <w:spacing w:after="0" w:line="240" w:lineRule="auto"/>
+        <w:rPr>
+          <w:rFonts w:ascii="Times New Roman" w:eastAsia="Times New Roman" w:hAnsi="Times New Roman" w:cs="Times New Roman"/>
+          <w:sz w:val="24"/>
+          <w:szCs w:val="24"/>
+          <w:lang w:eastAsia="da-DK"/>
+        </w:rPr>
+      </w:pPr>
+    </w:p>
+    <w:p>
+      <w:pPr>
+        <w:pStyle w:val="Caption"/>
+      </w:pPr>
+      <w:r>
+        <w:t xml:space="preserve">Figur </w:t>
+      </w:r>
+      <w:fldSimple w:instr=" SEQ Figur \* ARABIC ">
+        <w:r>
+          <w:rPr>
+            <w:noProof/>
+          </w:rPr>
+          <w:t>2</w:t>
+        </w:r>
+      </w:fldSimple>
+      <w:r>
+        <w:t xml:space="preserve"> - Udsnit af risikomodel - Se bilag XXX</w:t>
+      </w:r>
+    </w:p>
+    <w:p>
+      <w:r>
+        <w:t>Vi forventer at størstedelen af vores risikomomenter vil opstå som følge af manglende erfaring med de teknologier vi skal arbejde med. For at kunne stå imod når, og hvis, disse problemer opstår har vi opstillet denne tabel, hvor hver risiko er prioriteret efter dens ranking, med en løsningsmodel.</w:t>
+      </w:r>
+      <w:r>
+        <w:br/>
+      </w:r>
+      <w:r>
+        <w:rPr>
+          <w:rFonts w:cs="Arial"/>
+          <w:color w:val="000000"/>
+        </w:rPr>
+        <w:t>Som det fremgår har vi til hensigt, at prototype os ud af så meget som vi kan i sprint 0.</w:t>
+      </w:r>
+    </w:p>
+    <w:p>
+      <w:pPr>
+        <w:spacing w:after="0" w:line="240" w:lineRule="auto"/>
+        <w:rPr>
+          <w:rFonts w:ascii="Times New Roman" w:eastAsia="Times New Roman" w:hAnsi="Times New Roman" w:cs="Times New Roman"/>
+          <w:sz w:val="24"/>
+          <w:szCs w:val="24"/>
+          <w:lang w:eastAsia="da-DK"/>
+        </w:rPr>
+      </w:pPr>
+      <w:r>
+        <w:rPr>
+          <w:rFonts w:ascii="Times New Roman" w:eastAsia="Times New Roman" w:hAnsi="Times New Roman" w:cs="Times New Roman"/>
+          <w:sz w:val="24"/>
+          <w:szCs w:val="24"/>
+          <w:lang w:eastAsia="da-DK"/>
+        </w:rPr>
+        <w:br/>
+      </w:r>
+    </w:p>
+    <w:tbl>
+      <w:tblPr>
+        <w:tblW w:w="0" w:type="auto"/>
+        <w:tblCellMar>
+          <w:top w:w="15" w:type="dxa"/>
+          <w:left w:w="15" w:type="dxa"/>
+          <w:bottom w:w="15" w:type="dxa"/>
+          <w:right w:w="15" w:type="dxa"/>
+        </w:tblCellMar>
+        <w:tblLook w:val="04A0" w:firstRow="1" w:lastRow="0" w:firstColumn="1" w:lastColumn="0" w:noHBand="0" w:noVBand="1"/>
+      </w:tblPr>
+      <w:tblGrid>
+        <w:gridCol w:w="4664"/>
+        <w:gridCol w:w="1054"/>
+        <w:gridCol w:w="4130"/>
+      </w:tblGrid>
+      <w:tr>
+        <w:tc>
+          <w:tcPr>
+            <w:tcW w:w="0" w:type="auto"/>
+            <w:tcBorders>
+              <w:top w:val="single" w:sz="6" w:space="0" w:color="000000"/>
+              <w:left w:val="single" w:sz="6" w:space="0" w:color="000000"/>
+              <w:bottom w:val="single" w:sz="6" w:space="0" w:color="000000"/>
+              <w:right w:val="single" w:sz="6" w:space="0" w:color="000000"/>
+            </w:tcBorders>
+            <w:tcMar>
+              <w:top w:w="105" w:type="dxa"/>
+              <w:left w:w="105" w:type="dxa"/>
+              <w:bottom w:w="105" w:type="dxa"/>
+              <w:right w:w="105" w:type="dxa"/>
+            </w:tcMar>
+            <w:hideMark/>
+          </w:tcPr>
+          <w:p>
+            <w:pPr>
+              <w:spacing w:after="0" w:line="0" w:lineRule="atLeast"/>
+              <w:rPr>
+                <w:rFonts w:ascii="Times New Roman" w:eastAsia="Times New Roman" w:hAnsi="Times New Roman" w:cs="Times New Roman"/>
+                <w:sz w:val="24"/>
+                <w:szCs w:val="24"/>
+                <w:lang w:eastAsia="da-DK"/>
+              </w:rPr>
+            </w:pPr>
+            <w:r>
+              <w:rPr>
+                <w:rFonts w:ascii="Arial" w:eastAsia="Times New Roman" w:hAnsi="Arial" w:cs="Arial"/>
+                <w:color w:val="000000"/>
+                <w:sz w:val="23"/>
+                <w:szCs w:val="23"/>
+                <w:lang w:eastAsia="da-DK"/>
+              </w:rPr>
+              <w:t>Risiko Beskrivelse</w:t>
+            </w:r>
+          </w:p>
+        </w:tc>
+        <w:tc>
+          <w:tcPr>
+            <w:tcW w:w="0" w:type="auto"/>
+            <w:tcBorders>
+              <w:top w:val="single" w:sz="6" w:space="0" w:color="000000"/>
+              <w:left w:val="single" w:sz="6" w:space="0" w:color="000000"/>
+              <w:bottom w:val="single" w:sz="6" w:space="0" w:color="000000"/>
+              <w:right w:val="single" w:sz="6" w:space="0" w:color="000000"/>
+            </w:tcBorders>
+            <w:tcMar>
+              <w:top w:w="105" w:type="dxa"/>
+              <w:left w:w="105" w:type="dxa"/>
+              <w:bottom w:w="105" w:type="dxa"/>
+              <w:right w:w="105" w:type="dxa"/>
+            </w:tcMar>
+            <w:hideMark/>
+          </w:tcPr>
+          <w:p>
+            <w:pPr>
+              <w:spacing w:after="0" w:line="0" w:lineRule="atLeast"/>
+              <w:rPr>
+                <w:rFonts w:ascii="Times New Roman" w:eastAsia="Times New Roman" w:hAnsi="Times New Roman" w:cs="Times New Roman"/>
+                <w:sz w:val="24"/>
+                <w:szCs w:val="24"/>
+                <w:lang w:eastAsia="da-DK"/>
+              </w:rPr>
+            </w:pPr>
+            <w:r>
+              <w:rPr>
+                <w:rFonts w:ascii="Arial" w:eastAsia="Times New Roman" w:hAnsi="Arial" w:cs="Arial"/>
+                <w:color w:val="000000"/>
+                <w:sz w:val="23"/>
+                <w:szCs w:val="23"/>
+                <w:lang w:eastAsia="da-DK"/>
+              </w:rPr>
+              <w:t>Ranking</w:t>
+            </w:r>
+          </w:p>
+        </w:tc>
+        <w:tc>
+          <w:tcPr>
+            <w:tcW w:w="0" w:type="auto"/>
+            <w:tcBorders>
+              <w:top w:val="single" w:sz="6" w:space="0" w:color="000000"/>
+              <w:left w:val="single" w:sz="6" w:space="0" w:color="000000"/>
+              <w:bottom w:val="single" w:sz="6" w:space="0" w:color="000000"/>
+              <w:right w:val="single" w:sz="6" w:space="0" w:color="000000"/>
+            </w:tcBorders>
+            <w:tcMar>
+              <w:top w:w="105" w:type="dxa"/>
+              <w:left w:w="105" w:type="dxa"/>
+              <w:bottom w:w="105" w:type="dxa"/>
+              <w:right w:w="105" w:type="dxa"/>
+            </w:tcMar>
+            <w:hideMark/>
+          </w:tcPr>
+          <w:p>
+            <w:pPr>
+              <w:spacing w:after="0" w:line="0" w:lineRule="atLeast"/>
+              <w:rPr>
+                <w:rFonts w:ascii="Times New Roman" w:eastAsia="Times New Roman" w:hAnsi="Times New Roman" w:cs="Times New Roman"/>
+                <w:sz w:val="24"/>
+                <w:szCs w:val="24"/>
+                <w:lang w:eastAsia="da-DK"/>
+              </w:rPr>
+            </w:pPr>
+            <w:r>
+              <w:rPr>
+                <w:rFonts w:ascii="Arial" w:eastAsia="Times New Roman" w:hAnsi="Arial" w:cs="Arial"/>
+                <w:color w:val="000000"/>
+                <w:sz w:val="23"/>
+                <w:szCs w:val="23"/>
+                <w:lang w:eastAsia="da-DK"/>
+              </w:rPr>
+              <w:t>Mitigation</w:t>
+            </w:r>
+          </w:p>
+        </w:tc>
+      </w:tr>
+      <w:tr>
+        <w:tc>
+          <w:tcPr>
+            <w:tcW w:w="0" w:type="auto"/>
+            <w:tcBorders>
+              <w:top w:val="single" w:sz="6" w:space="0" w:color="000000"/>
+              <w:left w:val="single" w:sz="6" w:space="0" w:color="000000"/>
+              <w:bottom w:val="single" w:sz="6" w:space="0" w:color="000000"/>
+              <w:right w:val="single" w:sz="6" w:space="0" w:color="000000"/>
+            </w:tcBorders>
+            <w:tcMar>
+              <w:top w:w="105" w:type="dxa"/>
+              <w:left w:w="105" w:type="dxa"/>
+              <w:bottom w:w="105" w:type="dxa"/>
+              <w:right w:w="105" w:type="dxa"/>
+            </w:tcMar>
+            <w:hideMark/>
+          </w:tcPr>
+          <w:p>
+            <w:pPr>
+              <w:spacing w:after="0" w:line="0" w:lineRule="atLeast"/>
+              <w:rPr>
+                <w:rFonts w:ascii="Times New Roman" w:eastAsia="Times New Roman" w:hAnsi="Times New Roman" w:cs="Times New Roman"/>
+                <w:sz w:val="24"/>
+                <w:szCs w:val="24"/>
+                <w:lang w:eastAsia="da-DK"/>
+              </w:rPr>
+            </w:pPr>
+            <w:r>
+              <w:rPr>
+                <w:rFonts w:ascii="Arial" w:eastAsia="Times New Roman" w:hAnsi="Arial" w:cs="Arial"/>
+                <w:color w:val="000000"/>
+                <w:sz w:val="23"/>
+                <w:szCs w:val="23"/>
+                <w:lang w:eastAsia="da-DK"/>
+              </w:rPr>
+              <w:t>1. Problemer med Kodning og opsætning af Webservice</w:t>
+            </w:r>
+          </w:p>
+        </w:tc>
+        <w:tc>
+          <w:tcPr>
+            <w:tcW w:w="0" w:type="auto"/>
+            <w:tcBorders>
+              <w:top w:val="single" w:sz="6" w:space="0" w:color="000000"/>
+              <w:left w:val="single" w:sz="6" w:space="0" w:color="000000"/>
+              <w:bottom w:val="single" w:sz="6" w:space="0" w:color="000000"/>
+              <w:right w:val="single" w:sz="6" w:space="0" w:color="000000"/>
+            </w:tcBorders>
+            <w:tcMar>
+              <w:top w:w="105" w:type="dxa"/>
+              <w:left w:w="105" w:type="dxa"/>
+              <w:bottom w:w="105" w:type="dxa"/>
+              <w:right w:w="105" w:type="dxa"/>
+            </w:tcMar>
+            <w:hideMark/>
+          </w:tcPr>
+          <w:p>
+            <w:pPr>
+              <w:spacing w:after="0" w:line="0" w:lineRule="atLeast"/>
+              <w:rPr>
+                <w:rFonts w:ascii="Times New Roman" w:eastAsia="Times New Roman" w:hAnsi="Times New Roman" w:cs="Times New Roman"/>
+                <w:sz w:val="24"/>
+                <w:szCs w:val="24"/>
+                <w:lang w:eastAsia="da-DK"/>
+              </w:rPr>
+            </w:pPr>
+            <w:r>
+              <w:rPr>
+                <w:rFonts w:ascii="Arial" w:eastAsia="Times New Roman" w:hAnsi="Arial" w:cs="Arial"/>
+                <w:color w:val="000000"/>
+                <w:sz w:val="23"/>
+                <w:szCs w:val="23"/>
+                <w:lang w:eastAsia="da-DK"/>
+              </w:rPr>
+              <w:t>95</w:t>
+            </w:r>
+          </w:p>
+        </w:tc>
+        <w:tc>
+          <w:tcPr>
+            <w:tcW w:w="0" w:type="auto"/>
+            <w:tcBorders>
+              <w:top w:val="single" w:sz="6" w:space="0" w:color="000000"/>
+              <w:left w:val="single" w:sz="6" w:space="0" w:color="000000"/>
+              <w:bottom w:val="single" w:sz="6" w:space="0" w:color="000000"/>
+              <w:right w:val="single" w:sz="6" w:space="0" w:color="000000"/>
+            </w:tcBorders>
+            <w:tcMar>
+              <w:top w:w="105" w:type="dxa"/>
+              <w:left w:w="105" w:type="dxa"/>
+              <w:bottom w:w="105" w:type="dxa"/>
+              <w:right w:w="105" w:type="dxa"/>
+            </w:tcMar>
+            <w:hideMark/>
+          </w:tcPr>
+          <w:p>
+            <w:pPr>
+              <w:spacing w:after="0" w:line="0" w:lineRule="atLeast"/>
+              <w:rPr>
+                <w:rFonts w:ascii="Times New Roman" w:eastAsia="Times New Roman" w:hAnsi="Times New Roman" w:cs="Times New Roman"/>
+                <w:sz w:val="24"/>
+                <w:szCs w:val="24"/>
+                <w:lang w:eastAsia="da-DK"/>
+              </w:rPr>
+            </w:pPr>
+            <w:r>
+              <w:rPr>
+                <w:rFonts w:ascii="Arial" w:eastAsia="Times New Roman" w:hAnsi="Arial" w:cs="Arial"/>
+                <w:color w:val="000000"/>
+                <w:sz w:val="23"/>
+                <w:szCs w:val="23"/>
+                <w:lang w:eastAsia="da-DK"/>
+              </w:rPr>
+              <w:t>Kode simpel hello world prototype af REST service</w:t>
+            </w:r>
+          </w:p>
+        </w:tc>
+      </w:tr>
+      <w:tr>
+        <w:tc>
+          <w:tcPr>
+            <w:tcW w:w="0" w:type="auto"/>
+            <w:tcBorders>
+              <w:top w:val="single" w:sz="6" w:space="0" w:color="000000"/>
+              <w:left w:val="single" w:sz="6" w:space="0" w:color="000000"/>
+              <w:bottom w:val="single" w:sz="6" w:space="0" w:color="000000"/>
+              <w:right w:val="single" w:sz="6" w:space="0" w:color="000000"/>
+            </w:tcBorders>
+            <w:tcMar>
+              <w:top w:w="105" w:type="dxa"/>
+              <w:left w:w="105" w:type="dxa"/>
+              <w:bottom w:w="105" w:type="dxa"/>
+              <w:right w:w="105" w:type="dxa"/>
+            </w:tcMar>
+            <w:hideMark/>
+          </w:tcPr>
+          <w:p>
+            <w:pPr>
+              <w:spacing w:after="0" w:line="0" w:lineRule="atLeast"/>
+              <w:rPr>
+                <w:rFonts w:ascii="Times New Roman" w:eastAsia="Times New Roman" w:hAnsi="Times New Roman" w:cs="Times New Roman"/>
+                <w:sz w:val="24"/>
+                <w:szCs w:val="24"/>
+                <w:lang w:eastAsia="da-DK"/>
+              </w:rPr>
+            </w:pPr>
+            <w:r>
+              <w:rPr>
+                <w:rFonts w:ascii="Arial" w:eastAsia="Times New Roman" w:hAnsi="Arial" w:cs="Arial"/>
+                <w:color w:val="000000"/>
+                <w:sz w:val="23"/>
+                <w:szCs w:val="23"/>
+                <w:lang w:eastAsia="da-DK"/>
+              </w:rPr>
+              <w:t>2. Der kan opstå problemer med at bruge Entity frameworket, pga. manglende erfaring</w:t>
+            </w:r>
+          </w:p>
+        </w:tc>
+        <w:tc>
+          <w:tcPr>
+            <w:tcW w:w="0" w:type="auto"/>
+            <w:tcBorders>
+              <w:top w:val="single" w:sz="6" w:space="0" w:color="000000"/>
+              <w:left w:val="single" w:sz="6" w:space="0" w:color="000000"/>
+              <w:bottom w:val="single" w:sz="6" w:space="0" w:color="000000"/>
+              <w:right w:val="single" w:sz="6" w:space="0" w:color="000000"/>
+            </w:tcBorders>
+            <w:tcMar>
+              <w:top w:w="105" w:type="dxa"/>
+              <w:left w:w="105" w:type="dxa"/>
+              <w:bottom w:w="105" w:type="dxa"/>
+              <w:right w:w="105" w:type="dxa"/>
+            </w:tcMar>
+            <w:hideMark/>
+          </w:tcPr>
+          <w:p>
+            <w:pPr>
+              <w:spacing w:after="0" w:line="0" w:lineRule="atLeast"/>
+              <w:rPr>
+                <w:rFonts w:ascii="Times New Roman" w:eastAsia="Times New Roman" w:hAnsi="Times New Roman" w:cs="Times New Roman"/>
+                <w:sz w:val="24"/>
+                <w:szCs w:val="24"/>
+                <w:lang w:eastAsia="da-DK"/>
+              </w:rPr>
+            </w:pPr>
+            <w:r>
+              <w:rPr>
+                <w:rFonts w:ascii="Arial" w:eastAsia="Times New Roman" w:hAnsi="Arial" w:cs="Arial"/>
+                <w:color w:val="000000"/>
+                <w:sz w:val="23"/>
+                <w:szCs w:val="23"/>
+                <w:lang w:eastAsia="da-DK"/>
+              </w:rPr>
+              <w:t>75</w:t>
+            </w:r>
+          </w:p>
+        </w:tc>
+        <w:tc>
+          <w:tcPr>
+            <w:tcW w:w="0" w:type="auto"/>
+            <w:tcBorders>
+              <w:top w:val="single" w:sz="6" w:space="0" w:color="000000"/>
+              <w:left w:val="single" w:sz="6" w:space="0" w:color="000000"/>
+              <w:bottom w:val="single" w:sz="6" w:space="0" w:color="000000"/>
+              <w:right w:val="single" w:sz="6" w:space="0" w:color="000000"/>
+            </w:tcBorders>
+            <w:tcMar>
+              <w:top w:w="105" w:type="dxa"/>
+              <w:left w:w="105" w:type="dxa"/>
+              <w:bottom w:w="105" w:type="dxa"/>
+              <w:right w:w="105" w:type="dxa"/>
+            </w:tcMar>
+            <w:hideMark/>
+          </w:tcPr>
+          <w:p>
+            <w:pPr>
+              <w:keepNext/>
+              <w:spacing w:after="0" w:line="0" w:lineRule="atLeast"/>
+              <w:rPr>
+                <w:rFonts w:ascii="Times New Roman" w:eastAsia="Times New Roman" w:hAnsi="Times New Roman" w:cs="Times New Roman"/>
+                <w:sz w:val="24"/>
+                <w:szCs w:val="24"/>
+                <w:lang w:eastAsia="da-DK"/>
+              </w:rPr>
+            </w:pPr>
+            <w:r>
+              <w:rPr>
+                <w:rFonts w:ascii="Arial" w:eastAsia="Times New Roman" w:hAnsi="Arial" w:cs="Arial"/>
+                <w:color w:val="000000"/>
+                <w:sz w:val="23"/>
+                <w:szCs w:val="23"/>
+                <w:lang w:eastAsia="da-DK"/>
+              </w:rPr>
+              <w:t xml:space="preserve">Kode simpel </w:t>
+            </w:r>
+            <w:r>
+              <w:rPr>
+                <w:rFonts w:ascii="Arial" w:eastAsia="Times New Roman" w:hAnsi="Arial" w:cs="Arial"/>
+                <w:color w:val="000000"/>
+                <w:sz w:val="23"/>
+                <w:szCs w:val="23"/>
+                <w:lang w:eastAsia="da-DK"/>
+              </w:rPr>
+              <w:t>prototype med oprettelse og opdatering af database med code-First</w:t>
+            </w:r>
+          </w:p>
+        </w:tc>
+      </w:tr>
+      <w:tr>
+        <w:tc>
+          <w:tcPr>
+            <w:tcW w:w="0" w:type="auto"/>
+            <w:tcBorders>
+              <w:top w:val="single" w:sz="6" w:space="0" w:color="000000"/>
+              <w:left w:val="single" w:sz="6" w:space="0" w:color="000000"/>
+              <w:bottom w:val="single" w:sz="6" w:space="0" w:color="000000"/>
+              <w:right w:val="single" w:sz="6" w:space="0" w:color="000000"/>
+            </w:tcBorders>
+            <w:tcMar>
+              <w:top w:w="105" w:type="dxa"/>
+              <w:left w:w="105" w:type="dxa"/>
+              <w:bottom w:w="105" w:type="dxa"/>
+              <w:right w:w="105" w:type="dxa"/>
+            </w:tcMar>
+            <w:hideMark/>
+          </w:tcPr>
+          <w:p>
+            <w:pPr>
+              <w:pStyle w:val="NormalWeb"/>
+              <w:spacing w:before="0" w:beforeAutospacing="0" w:after="0" w:afterAutospacing="0"/>
+            </w:pPr>
+            <w:r>
+              <w:br/>
+            </w:r>
+            <w:r>
+              <w:rPr>
+                <w:rFonts w:ascii="Arial" w:hAnsi="Arial" w:cs="Arial"/>
+                <w:color w:val="000000"/>
+                <w:sz w:val="23"/>
+                <w:szCs w:val="23"/>
+              </w:rPr>
+              <w:t xml:space="preserve">6. ASP.NET er en model der ikke er </w:t>
+            </w:r>
+          </w:p>
+          <w:p>
+            <w:r>
+              <w:rPr>
+                <w:rFonts w:ascii="Arial" w:eastAsia="Times New Roman" w:hAnsi="Arial" w:cs="Arial"/>
+                <w:color w:val="000000"/>
+                <w:sz w:val="23"/>
+                <w:szCs w:val="23"/>
+                <w:lang w:eastAsia="da-DK"/>
+              </w:rPr>
+              <w:t>kendt af udviklergruppen</w:t>
+            </w:r>
+          </w:p>
+        </w:tc>
+        <w:tc>
+          <w:tcPr>
+            <w:tcW w:w="0" w:type="auto"/>
+            <w:tcBorders>
+              <w:top w:val="single" w:sz="6" w:space="0" w:color="000000"/>
+              <w:left w:val="single" w:sz="6" w:space="0" w:color="000000"/>
+              <w:bottom w:val="single" w:sz="6" w:space="0" w:color="000000"/>
+              <w:right w:val="single" w:sz="6" w:space="0" w:color="000000"/>
+            </w:tcBorders>
+            <w:tcMar>
+              <w:top w:w="105" w:type="dxa"/>
+              <w:left w:w="105" w:type="dxa"/>
+              <w:bottom w:w="105" w:type="dxa"/>
+              <w:right w:w="105" w:type="dxa"/>
+            </w:tcMar>
+            <w:hideMark/>
+          </w:tcPr>
+          <w:p>
+            <w:r>
+              <w:br/>
+            </w:r>
+            <w:r>
+              <w:t>70</w:t>
+            </w:r>
+          </w:p>
+        </w:tc>
+        <w:tc>
+          <w:tcPr>
+            <w:tcW w:w="0" w:type="auto"/>
+            <w:tcBorders>
+              <w:top w:val="single" w:sz="6" w:space="0" w:color="000000"/>
+              <w:left w:val="single" w:sz="6" w:space="0" w:color="000000"/>
+              <w:bottom w:val="single" w:sz="6" w:space="0" w:color="000000"/>
+              <w:right w:val="single" w:sz="6" w:space="0" w:color="000000"/>
+            </w:tcBorders>
+            <w:tcMar>
+              <w:top w:w="105" w:type="dxa"/>
+              <w:left w:w="105" w:type="dxa"/>
+              <w:bottom w:w="105" w:type="dxa"/>
+              <w:right w:w="105" w:type="dxa"/>
+            </w:tcMar>
+            <w:hideMark/>
+          </w:tcPr>
+          <w:p>
+            <w:r>
+              <w:rPr>
+                <w:rFonts w:ascii="Arial" w:hAnsi="Arial" w:cs="Arial"/>
+                <w:color w:val="000000"/>
+                <w:sz w:val="23"/>
+                <w:szCs w:val="23"/>
+              </w:rPr>
+              <w:t>K</w:t>
+            </w:r>
+            <w:r>
+              <w:rPr>
+                <w:rFonts w:ascii="Arial" w:hAnsi="Arial" w:cs="Arial"/>
+                <w:color w:val="000000"/>
+                <w:sz w:val="23"/>
+                <w:szCs w:val="23"/>
+              </w:rPr>
+              <w:t>ode simpel hello world prototype  i ASP.NET</w:t>
+            </w:r>
+            <w:r>
+              <w:br/>
+            </w:r>
+          </w:p>
+        </w:tc>
+      </w:tr>
+      <w:tr>
+        <w:tc>
+          <w:tcPr>
+            <w:tcW w:w="0" w:type="auto"/>
+            <w:tcBorders>
+              <w:top w:val="single" w:sz="6" w:space="0" w:color="000000"/>
+              <w:left w:val="single" w:sz="6" w:space="0" w:color="000000"/>
+              <w:bottom w:val="single" w:sz="6" w:space="0" w:color="000000"/>
+              <w:right w:val="single" w:sz="6" w:space="0" w:color="000000"/>
+            </w:tcBorders>
+            <w:tcMar>
+              <w:top w:w="105" w:type="dxa"/>
+              <w:left w:w="105" w:type="dxa"/>
+              <w:bottom w:w="105" w:type="dxa"/>
+              <w:right w:w="105" w:type="dxa"/>
+            </w:tcMar>
+          </w:tcPr>
+          <w:p>
+            <w:pPr>
+              <w:spacing w:after="0" w:line="0" w:lineRule="atLeast"/>
+              <w:rPr>
+                <w:rFonts w:ascii="Arial" w:eastAsia="Times New Roman" w:hAnsi="Arial" w:cs="Arial"/>
+                <w:color w:val="000000"/>
+                <w:sz w:val="23"/>
+                <w:szCs w:val="23"/>
+                <w:lang w:eastAsia="da-DK"/>
+              </w:rPr>
+            </w:pPr>
+            <w:r>
+              <w:rPr>
+                <w:rFonts w:ascii="Arial" w:eastAsia="Times New Roman" w:hAnsi="Arial" w:cs="Arial"/>
+                <w:color w:val="000000"/>
+                <w:sz w:val="23"/>
+                <w:szCs w:val="23"/>
+                <w:lang w:eastAsia="da-DK"/>
+              </w:rPr>
+              <w:t>...</w:t>
+            </w:r>
+          </w:p>
+        </w:tc>
+        <w:tc>
+          <w:tcPr>
+            <w:tcW w:w="0" w:type="auto"/>
+            <w:tcBorders>
+              <w:top w:val="single" w:sz="6" w:space="0" w:color="000000"/>
+              <w:left w:val="single" w:sz="6" w:space="0" w:color="000000"/>
+              <w:bottom w:val="single" w:sz="6" w:space="0" w:color="000000"/>
+              <w:right w:val="single" w:sz="6" w:space="0" w:color="000000"/>
+            </w:tcBorders>
+            <w:tcMar>
+              <w:top w:w="105" w:type="dxa"/>
+              <w:left w:w="105" w:type="dxa"/>
+              <w:bottom w:w="105" w:type="dxa"/>
+              <w:right w:w="105" w:type="dxa"/>
+            </w:tcMar>
+          </w:tcPr>
+          <w:p>
+            <w:pPr>
+              <w:spacing w:after="0" w:line="0" w:lineRule="atLeast"/>
+              <w:rPr>
+                <w:rFonts w:ascii="Arial" w:eastAsia="Times New Roman" w:hAnsi="Arial" w:cs="Arial"/>
+                <w:color w:val="000000"/>
+                <w:sz w:val="23"/>
+                <w:szCs w:val="23"/>
+                <w:lang w:eastAsia="da-DK"/>
+              </w:rPr>
+            </w:pPr>
+            <w:r>
+              <w:rPr>
+                <w:rFonts w:ascii="Arial" w:eastAsia="Times New Roman" w:hAnsi="Arial" w:cs="Arial"/>
+                <w:color w:val="000000"/>
+                <w:sz w:val="23"/>
+                <w:szCs w:val="23"/>
+                <w:lang w:eastAsia="da-DK"/>
+              </w:rPr>
+              <w:t>...</w:t>
+            </w:r>
+          </w:p>
+        </w:tc>
+        <w:tc>
+          <w:tcPr>
+            <w:tcW w:w="0" w:type="auto"/>
+            <w:tcBorders>
+              <w:top w:val="single" w:sz="6" w:space="0" w:color="000000"/>
+              <w:left w:val="single" w:sz="6" w:space="0" w:color="000000"/>
+              <w:bottom w:val="single" w:sz="6" w:space="0" w:color="000000"/>
+              <w:right w:val="single" w:sz="6" w:space="0" w:color="000000"/>
+            </w:tcBorders>
+            <w:tcMar>
+              <w:top w:w="105" w:type="dxa"/>
+              <w:left w:w="105" w:type="dxa"/>
+              <w:bottom w:w="105" w:type="dxa"/>
+              <w:right w:w="105" w:type="dxa"/>
+            </w:tcMar>
+          </w:tcPr>
+          <w:p>
+            <w:pPr>
+              <w:keepNext/>
+              <w:spacing w:after="0" w:line="0" w:lineRule="atLeast"/>
+              <w:rPr>
+                <w:rFonts w:ascii="Arial" w:eastAsia="Times New Roman" w:hAnsi="Arial" w:cs="Arial"/>
+                <w:color w:val="000000"/>
+                <w:sz w:val="23"/>
+                <w:szCs w:val="23"/>
+                <w:lang w:eastAsia="da-DK"/>
+              </w:rPr>
+            </w:pPr>
+            <w:r>
+              <w:rPr>
+                <w:rFonts w:ascii="Arial" w:eastAsia="Times New Roman" w:hAnsi="Arial" w:cs="Arial"/>
+                <w:color w:val="000000"/>
+                <w:sz w:val="23"/>
+                <w:szCs w:val="23"/>
+                <w:lang w:eastAsia="da-DK"/>
+              </w:rPr>
+              <w:t>...</w:t>
+            </w:r>
+          </w:p>
+        </w:tc>
+      </w:tr>
+    </w:tbl>
+    <w:p>
+      <w:pPr>
+        <w:pStyle w:val="Caption"/>
+      </w:pPr>
+      <w:r>
+        <w:t xml:space="preserve">Figur </w:t>
+      </w:r>
+      <w:fldSimple w:instr=" SEQ Figur \* ARABIC ">
+        <w:r>
+          <w:rPr>
+            <w:noProof/>
+          </w:rPr>
+          <w:t>3</w:t>
+        </w:r>
+      </w:fldSimple>
+      <w:r>
+        <w:t xml:space="preserve"> - Udsnit af mitigation tabel - Se bilag XXX</w:t>
+      </w:r>
+    </w:p>
+    <w:p>
+      <w:pPr>
+        <w:spacing w:after="0" w:line="240" w:lineRule="auto"/>
+        <w:rPr>
+          <w:rFonts w:ascii="Times New Roman" w:eastAsia="Times New Roman" w:hAnsi="Times New Roman" w:cs="Times New Roman"/>
+          <w:sz w:val="24"/>
+          <w:szCs w:val="24"/>
+          <w:lang w:eastAsia="da-DK"/>
+        </w:rPr>
+      </w:pPr>
+    </w:p>
+    <w:p>
+      <w:pPr>
+        <w:spacing w:after="0" w:line="240" w:lineRule="auto"/>
+        <w:rPr>
+          <w:rFonts w:ascii="Times New Roman" w:eastAsia="Times New Roman" w:hAnsi="Times New Roman" w:cs="Times New Roman"/>
+          <w:sz w:val="24"/>
+          <w:szCs w:val="24"/>
+          <w:lang w:eastAsia="da-DK"/>
+        </w:rPr>
+      </w:pPr>
+    </w:p>
+    <w:p>
+      <w:pPr>
+        <w:spacing w:after="0" w:line="240" w:lineRule="auto"/>
+        <w:rPr>
+          <w:rFonts w:ascii="Times New Roman" w:eastAsia="Times New Roman" w:hAnsi="Times New Roman" w:cs="Times New Roman"/>
+          <w:sz w:val="24"/>
+          <w:szCs w:val="24"/>
+          <w:lang w:eastAsia="da-DK"/>
+        </w:rPr>
+      </w:pPr>
+    </w:p>
     <w:p>
       <w:pPr>
         <w:rPr>
@@ -180,11 +2788,11 @@
       </w:r>
       <w:r>
         <w:br/>
-        <w:t xml:space="preserve">Der er flere praktiske grunde til, at det kan være en fordel at have en basal arkitektur fra starten. Det kan hjælpe udviklerne til, at estimere projekts størrelse, både i tid og penge. Typisk er der nogle interessenter, være det så banken, product owner, eller virksomhedens ledelsesechelon, der ikke har kapacitet til, at </w:t>
+        <w:t xml:space="preserve">Der er flere praktiske grunde til, at det kan være en fordel at have en basal arkitektur fra starten. Det kan </w:t>
       </w:r>
       <w:r>
         <w:lastRenderedPageBreak/>
-        <w:t>forstå de udfordringer et projekt består af. Hvis man har et tentativt design, så har man også bedre muligheden for at kommunik</w:t>
+        <w:t>hjælpe udviklerne til, at estimere projekts størrelse, både i tid og penge. Typisk er der nogle interessenter, være det så banken, product owner, eller virksomhedens ledelsesechelon, der ikke har kapacitet til, at forstå de udfordringer et projekt består af. Hvis man har et tentativt design, så har man også bedre muligheden for at kommunik</w:t>
       </w:r>
       <w:r>
         <w:t>ere disse udfordringer igennem fra start. Derudover kan det også vise sig, at være et nyttigt holdepunkt senere i projektet hvis der opstår tvivl om retningen.</w:t>
@@ -233,7 +2841,16 @@
         <w:t>Med disse overvejelser i hånden, og formaningen fra XP paradigmet om hyppig refaktorering</w:t>
       </w:r>
       <w:r>
-        <w:t>, har vi det arkitektur fra start som vi har til hensigt, at have.</w:t>
+        <w:t>, har vi den mængde prædefinerede</w:t>
+      </w:r>
+      <w:r>
+        <w:t xml:space="preserve"> arkitektur f</w:t>
+      </w:r>
+      <w:r>
+        <w:t>ra start som vi har til hensigt</w:t>
+      </w:r>
+      <w:r>
+        <w:t xml:space="preserve"> at have.</w:t>
       </w:r>
     </w:p>
     <w:p/>
@@ -250,6 +2867,319 @@
 <file path=word/numbering.xml><?xml version="1.0" encoding="utf-8"?>
 <w:numbering xmlns:wpc="http://schemas.microsoft.com/office/word/2010/wordprocessingCanvas" xmlns:mc="http://schemas.openxmlformats.org/markup-compatibility/2006" xmlns:o="urn:schemas-microsoft-com:office:office" xmlns:r="http://schemas.openxmlformats.org/officeDocument/2006/relationships" xmlns:m="http://schemas.openxmlformats.org/officeDocument/2006/math" xmlns:v="urn:schemas-microsoft-com:vml" xmlns:wp14="http://schemas.microsoft.com/office/word/2010/wordprocessingDrawing" xmlns:wp="http://schemas.openxmlformats.org/drawingml/2006/wordprocessingDrawing" xmlns:w10="urn:schemas-microsoft-com:office:word" xmlns:w="http://schemas.openxmlformats.org/wordprocessingml/2006/main" xmlns:w14="http://schemas.microsoft.com/office/word/2010/wordml" xmlns:wpg="http://schemas.microsoft.com/office/word/2010/wordprocessingGroup" xmlns:wpi="http://schemas.microsoft.com/office/word/2010/wordprocessingInk" xmlns:wne="http://schemas.microsoft.com/office/word/2006/wordml" xmlns:wps="http://schemas.microsoft.com/office/word/2010/wordprocessingShape" mc:Ignorable="w14 wp14">
   <w:abstractNum w:abstractNumId="0">
+    <w:nsid w:val="12FC081D"/>
+    <w:multiLevelType w:val="hybridMultilevel"/>
+    <w:tmpl w:val="87F43946"/>
+    <w:lvl w:ilvl="0" w:tplc="04060019">
+      <w:start w:val="1"/>
+      <w:numFmt w:val="lowerLetter"/>
+      <w:lvlText w:val="%1."/>
+      <w:lvlJc w:val="left"/>
+      <w:pPr>
+        <w:ind w:left="1080" w:hanging="360"/>
+      </w:pPr>
+      <w:rPr>
+        <w:rFonts w:hint="default"/>
+      </w:rPr>
+    </w:lvl>
+    <w:lvl w:ilvl="1" w:tplc="04060019" w:tentative="1">
+      <w:start w:val="1"/>
+      <w:numFmt w:val="lowerLetter"/>
+      <w:lvlText w:val="%2."/>
+      <w:lvlJc w:val="left"/>
+      <w:pPr>
+        <w:ind w:left="1800" w:hanging="360"/>
+      </w:pPr>
+    </w:lvl>
+    <w:lvl w:ilvl="2" w:tplc="0406001B" w:tentative="1">
+      <w:start w:val="1"/>
+      <w:numFmt w:val="lowerRoman"/>
+      <w:lvlText w:val="%3."/>
+      <w:lvlJc w:val="right"/>
+      <w:pPr>
+        <w:ind w:left="2520" w:hanging="180"/>
+      </w:pPr>
+    </w:lvl>
+    <w:lvl w:ilvl="3" w:tplc="0406000F" w:tentative="1">
+      <w:start w:val="1"/>
+      <w:numFmt w:val="decimal"/>
+      <w:lvlText w:val="%4."/>
+      <w:lvlJc w:val="left"/>
+      <w:pPr>
+        <w:ind w:left="3240" w:hanging="360"/>
+      </w:pPr>
+    </w:lvl>
+    <w:lvl w:ilvl="4" w:tplc="04060019" w:tentative="1">
+      <w:start w:val="1"/>
+      <w:numFmt w:val="lowerLetter"/>
+      <w:lvlText w:val="%5."/>
+      <w:lvlJc w:val="left"/>
+      <w:pPr>
+        <w:ind w:left="3960" w:hanging="360"/>
+      </w:pPr>
+    </w:lvl>
+    <w:lvl w:ilvl="5" w:tplc="0406001B" w:tentative="1">
+      <w:start w:val="1"/>
+      <w:numFmt w:val="lowerRoman"/>
+      <w:lvlText w:val="%6."/>
+      <w:lvlJc w:val="right"/>
+      <w:pPr>
+        <w:ind w:left="4680" w:hanging="180"/>
+      </w:pPr>
+    </w:lvl>
+    <w:lvl w:ilvl="6" w:tplc="0406000F" w:tentative="1">
+      <w:start w:val="1"/>
+      <w:numFmt w:val="decimal"/>
+      <w:lvlText w:val="%7."/>
+      <w:lvlJc w:val="left"/>
+      <w:pPr>
+        <w:ind w:left="5400" w:hanging="360"/>
+      </w:pPr>
+    </w:lvl>
+    <w:lvl w:ilvl="7" w:tplc="04060019" w:tentative="1">
+      <w:start w:val="1"/>
+      <w:numFmt w:val="lowerLetter"/>
+      <w:lvlText w:val="%8."/>
+      <w:lvlJc w:val="left"/>
+      <w:pPr>
+        <w:ind w:left="6120" w:hanging="360"/>
+      </w:pPr>
+    </w:lvl>
+    <w:lvl w:ilvl="8" w:tplc="0406001B" w:tentative="1">
+      <w:start w:val="1"/>
+      <w:numFmt w:val="lowerRoman"/>
+      <w:lvlText w:val="%9."/>
+      <w:lvlJc w:val="right"/>
+      <w:pPr>
+        <w:ind w:left="6840" w:hanging="180"/>
+      </w:pPr>
+    </w:lvl>
+  </w:abstractNum>
+  <w:abstractNum w:abstractNumId="1">
+    <w:nsid w:val="28297A26"/>
+    <w:multiLevelType w:val="multilevel"/>
+    <w:tmpl w:val="8D569B96"/>
+    <w:lvl w:ilvl="0">
+      <w:start w:val="1"/>
+      <w:numFmt w:val="decimal"/>
+      <w:lvlText w:val="%1."/>
+      <w:lvlJc w:val="left"/>
+      <w:pPr>
+        <w:tabs>
+          <w:tab w:val="num" w:pos="720"/>
+        </w:tabs>
+        <w:ind w:left="720" w:hanging="360"/>
+      </w:pPr>
+    </w:lvl>
+    <w:lvl w:ilvl="1">
+      <w:start w:val="1"/>
+      <w:numFmt w:val="decimal"/>
+      <w:lvlText w:val="%2."/>
+      <w:lvlJc w:val="left"/>
+      <w:pPr>
+        <w:tabs>
+          <w:tab w:val="num" w:pos="1440"/>
+        </w:tabs>
+        <w:ind w:left="1440" w:hanging="360"/>
+      </w:pPr>
+    </w:lvl>
+    <w:lvl w:ilvl="2" w:tentative="1">
+      <w:start w:val="1"/>
+      <w:numFmt w:val="decimal"/>
+      <w:lvlText w:val="%3."/>
+      <w:lvlJc w:val="left"/>
+      <w:pPr>
+        <w:tabs>
+          <w:tab w:val="num" w:pos="2160"/>
+        </w:tabs>
+        <w:ind w:left="2160" w:hanging="360"/>
+      </w:pPr>
+    </w:lvl>
+    <w:lvl w:ilvl="3" w:tentative="1">
+      <w:start w:val="1"/>
+      <w:numFmt w:val="decimal"/>
+      <w:lvlText w:val="%4."/>
+      <w:lvlJc w:val="left"/>
+      <w:pPr>
+        <w:tabs>
+          <w:tab w:val="num" w:pos="2880"/>
+        </w:tabs>
+        <w:ind w:left="2880" w:hanging="360"/>
+      </w:pPr>
+    </w:lvl>
+    <w:lvl w:ilvl="4" w:tentative="1">
+      <w:start w:val="1"/>
+      <w:numFmt w:val="decimal"/>
+      <w:lvlText w:val="%5."/>
+      <w:lvlJc w:val="left"/>
+      <w:pPr>
+        <w:tabs>
+          <w:tab w:val="num" w:pos="3600"/>
+        </w:tabs>
+        <w:ind w:left="3600" w:hanging="360"/>
+      </w:pPr>
+    </w:lvl>
+    <w:lvl w:ilvl="5" w:tentative="1">
+      <w:start w:val="1"/>
+      <w:numFmt w:val="decimal"/>
+      <w:lvlText w:val="%6."/>
+      <w:lvlJc w:val="left"/>
+      <w:pPr>
+        <w:tabs>
+          <w:tab w:val="num" w:pos="4320"/>
+        </w:tabs>
+        <w:ind w:left="4320" w:hanging="360"/>
+      </w:pPr>
+    </w:lvl>
+    <w:lvl w:ilvl="6" w:tentative="1">
+      <w:start w:val="1"/>
+      <w:numFmt w:val="decimal"/>
+      <w:lvlText w:val="%7."/>
+      <w:lvlJc w:val="left"/>
+      <w:pPr>
+        <w:tabs>
+          <w:tab w:val="num" w:pos="5040"/>
+        </w:tabs>
+        <w:ind w:left="5040" w:hanging="360"/>
+      </w:pPr>
+    </w:lvl>
+    <w:lvl w:ilvl="7" w:tentative="1">
+      <w:start w:val="1"/>
+      <w:numFmt w:val="decimal"/>
+      <w:lvlText w:val="%8."/>
+      <w:lvlJc w:val="left"/>
+      <w:pPr>
+        <w:tabs>
+          <w:tab w:val="num" w:pos="5760"/>
+        </w:tabs>
+        <w:ind w:left="5760" w:hanging="360"/>
+      </w:pPr>
+    </w:lvl>
+    <w:lvl w:ilvl="8" w:tentative="1">
+      <w:start w:val="1"/>
+      <w:numFmt w:val="decimal"/>
+      <w:lvlText w:val="%9."/>
+      <w:lvlJc w:val="left"/>
+      <w:pPr>
+        <w:tabs>
+          <w:tab w:val="num" w:pos="6480"/>
+        </w:tabs>
+        <w:ind w:left="6480" w:hanging="360"/>
+      </w:pPr>
+    </w:lvl>
+  </w:abstractNum>
+  <w:abstractNum w:abstractNumId="2">
+    <w:nsid w:val="311119A1"/>
+    <w:multiLevelType w:val="multilevel"/>
+    <w:tmpl w:val="C0F6157C"/>
+    <w:lvl w:ilvl="0">
+      <w:start w:val="1"/>
+      <w:numFmt w:val="decimal"/>
+      <w:lvlText w:val="%1."/>
+      <w:lvlJc w:val="left"/>
+      <w:pPr>
+        <w:tabs>
+          <w:tab w:val="num" w:pos="720"/>
+        </w:tabs>
+        <w:ind w:left="720" w:hanging="360"/>
+      </w:pPr>
+    </w:lvl>
+    <w:lvl w:ilvl="1">
+      <w:start w:val="1"/>
+      <w:numFmt w:val="decimal"/>
+      <w:lvlText w:val="%2."/>
+      <w:lvlJc w:val="left"/>
+      <w:pPr>
+        <w:tabs>
+          <w:tab w:val="num" w:pos="1440"/>
+        </w:tabs>
+        <w:ind w:left="1440" w:hanging="360"/>
+      </w:pPr>
+    </w:lvl>
+    <w:lvl w:ilvl="2">
+      <w:numFmt w:val="bullet"/>
+      <w:lvlText w:val="-"/>
+      <w:lvlJc w:val="left"/>
+      <w:pPr>
+        <w:ind w:left="2160" w:hanging="360"/>
+      </w:pPr>
+      <w:rPr>
+        <w:rFonts w:ascii="Arial" w:eastAsia="Times New Roman" w:hAnsi="Arial" w:cs="Arial" w:hint="default"/>
+      </w:rPr>
+    </w:lvl>
+    <w:lvl w:ilvl="3">
+      <w:numFmt w:val="bullet"/>
+      <w:lvlText w:val=""/>
+      <w:lvlJc w:val="left"/>
+      <w:pPr>
+        <w:ind w:left="2880" w:hanging="360"/>
+      </w:pPr>
+      <w:rPr>
+        <w:rFonts w:ascii="Symbol" w:eastAsia="Times New Roman" w:hAnsi="Symbol" w:cs="Arial" w:hint="default"/>
+      </w:rPr>
+    </w:lvl>
+    <w:lvl w:ilvl="4" w:tentative="1">
+      <w:start w:val="1"/>
+      <w:numFmt w:val="decimal"/>
+      <w:lvlText w:val="%5."/>
+      <w:lvlJc w:val="left"/>
+      <w:pPr>
+        <w:tabs>
+          <w:tab w:val="num" w:pos="3600"/>
+        </w:tabs>
+        <w:ind w:left="3600" w:hanging="360"/>
+      </w:pPr>
+    </w:lvl>
+    <w:lvl w:ilvl="5" w:tentative="1">
+      <w:start w:val="1"/>
+      <w:numFmt w:val="decimal"/>
+      <w:lvlText w:val="%6."/>
+      <w:lvlJc w:val="left"/>
+      <w:pPr>
+        <w:tabs>
+          <w:tab w:val="num" w:pos="4320"/>
+        </w:tabs>
+        <w:ind w:left="4320" w:hanging="360"/>
+      </w:pPr>
+    </w:lvl>
+    <w:lvl w:ilvl="6" w:tentative="1">
+      <w:start w:val="1"/>
+      <w:numFmt w:val="decimal"/>
+      <w:lvlText w:val="%7."/>
+      <w:lvlJc w:val="left"/>
+      <w:pPr>
+        <w:tabs>
+          <w:tab w:val="num" w:pos="5040"/>
+        </w:tabs>
+        <w:ind w:left="5040" w:hanging="360"/>
+      </w:pPr>
+    </w:lvl>
+    <w:lvl w:ilvl="7" w:tentative="1">
+      <w:start w:val="1"/>
+      <w:numFmt w:val="decimal"/>
+      <w:lvlText w:val="%8."/>
+      <w:lvlJc w:val="left"/>
+      <w:pPr>
+        <w:tabs>
+          <w:tab w:val="num" w:pos="5760"/>
+        </w:tabs>
+        <w:ind w:left="5760" w:hanging="360"/>
+      </w:pPr>
+    </w:lvl>
+    <w:lvl w:ilvl="8" w:tentative="1">
+      <w:start w:val="1"/>
+      <w:numFmt w:val="decimal"/>
+      <w:lvlText w:val="%9."/>
+      <w:lvlJc w:val="left"/>
+      <w:pPr>
+        <w:tabs>
+          <w:tab w:val="num" w:pos="6480"/>
+        </w:tabs>
+        <w:ind w:left="6480" w:hanging="360"/>
+      </w:pPr>
+    </w:lvl>
+  </w:abstractNum>
+  <w:abstractNum w:abstractNumId="3">
     <w:nsid w:val="45E52357"/>
     <w:multiLevelType w:val="hybridMultilevel"/>
     <w:tmpl w:val="9DDEDB14"/>
@@ -361,7 +3291,192 @@
       </w:rPr>
     </w:lvl>
   </w:abstractNum>
+  <w:abstractNum w:abstractNumId="4">
+    <w:nsid w:val="4E916726"/>
+    <w:multiLevelType w:val="multilevel"/>
+    <w:tmpl w:val="C41A9290"/>
+    <w:lvl w:ilvl="0">
+      <w:start w:val="1"/>
+      <w:numFmt w:val="decimal"/>
+      <w:lvlText w:val="%1."/>
+      <w:lvlJc w:val="left"/>
+      <w:pPr>
+        <w:tabs>
+          <w:tab w:val="num" w:pos="720"/>
+        </w:tabs>
+        <w:ind w:left="720" w:hanging="360"/>
+      </w:pPr>
+    </w:lvl>
+    <w:lvl w:ilvl="1">
+      <w:start w:val="1"/>
+      <w:numFmt w:val="decimal"/>
+      <w:lvlText w:val="%2."/>
+      <w:lvlJc w:val="left"/>
+      <w:pPr>
+        <w:tabs>
+          <w:tab w:val="num" w:pos="1440"/>
+        </w:tabs>
+        <w:ind w:left="1440" w:hanging="360"/>
+      </w:pPr>
+    </w:lvl>
+    <w:lvl w:ilvl="2" w:tentative="1">
+      <w:start w:val="1"/>
+      <w:numFmt w:val="decimal"/>
+      <w:lvlText w:val="%3."/>
+      <w:lvlJc w:val="left"/>
+      <w:pPr>
+        <w:tabs>
+          <w:tab w:val="num" w:pos="2160"/>
+        </w:tabs>
+        <w:ind w:left="2160" w:hanging="360"/>
+      </w:pPr>
+    </w:lvl>
+    <w:lvl w:ilvl="3" w:tentative="1">
+      <w:start w:val="1"/>
+      <w:numFmt w:val="decimal"/>
+      <w:lvlText w:val="%4."/>
+      <w:lvlJc w:val="left"/>
+      <w:pPr>
+        <w:tabs>
+          <w:tab w:val="num" w:pos="2880"/>
+        </w:tabs>
+        <w:ind w:left="2880" w:hanging="360"/>
+      </w:pPr>
+    </w:lvl>
+    <w:lvl w:ilvl="4" w:tentative="1">
+      <w:start w:val="1"/>
+      <w:numFmt w:val="decimal"/>
+      <w:lvlText w:val="%5."/>
+      <w:lvlJc w:val="left"/>
+      <w:pPr>
+        <w:tabs>
+          <w:tab w:val="num" w:pos="3600"/>
+        </w:tabs>
+        <w:ind w:left="3600" w:hanging="360"/>
+      </w:pPr>
+    </w:lvl>
+    <w:lvl w:ilvl="5" w:tentative="1">
+      <w:start w:val="1"/>
+      <w:numFmt w:val="decimal"/>
+      <w:lvlText w:val="%6."/>
+      <w:lvlJc w:val="left"/>
+      <w:pPr>
+        <w:tabs>
+          <w:tab w:val="num" w:pos="4320"/>
+        </w:tabs>
+        <w:ind w:left="4320" w:hanging="360"/>
+      </w:pPr>
+    </w:lvl>
+    <w:lvl w:ilvl="6" w:tentative="1">
+      <w:start w:val="1"/>
+      <w:numFmt w:val="decimal"/>
+      <w:lvlText w:val="%7."/>
+      <w:lvlJc w:val="left"/>
+      <w:pPr>
+        <w:tabs>
+          <w:tab w:val="num" w:pos="5040"/>
+        </w:tabs>
+        <w:ind w:left="5040" w:hanging="360"/>
+      </w:pPr>
+    </w:lvl>
+    <w:lvl w:ilvl="7" w:tentative="1">
+      <w:start w:val="1"/>
+      <w:numFmt w:val="decimal"/>
+      <w:lvlText w:val="%8."/>
+      <w:lvlJc w:val="left"/>
+      <w:pPr>
+        <w:tabs>
+          <w:tab w:val="num" w:pos="5760"/>
+        </w:tabs>
+        <w:ind w:left="5760" w:hanging="360"/>
+      </w:pPr>
+    </w:lvl>
+    <w:lvl w:ilvl="8" w:tentative="1">
+      <w:start w:val="1"/>
+      <w:numFmt w:val="decimal"/>
+      <w:lvlText w:val="%9."/>
+      <w:lvlJc w:val="left"/>
+      <w:pPr>
+        <w:tabs>
+          <w:tab w:val="num" w:pos="6480"/>
+        </w:tabs>
+        <w:ind w:left="6480" w:hanging="360"/>
+      </w:pPr>
+    </w:lvl>
+  </w:abstractNum>
   <w:num w:numId="1">
+    <w:abstractNumId w:val="3"/>
+  </w:num>
+  <w:num w:numId="2">
+    <w:abstractNumId w:val="4"/>
+  </w:num>
+  <w:num w:numId="3">
+    <w:abstractNumId w:val="4"/>
+    <w:lvlOverride w:ilvl="1">
+      <w:lvl w:ilvl="1">
+        <w:numFmt w:val="lowerLetter"/>
+        <w:lvlText w:val="%2."/>
+        <w:lvlJc w:val="left"/>
+      </w:lvl>
+    </w:lvlOverride>
+  </w:num>
+  <w:num w:numId="4">
+    <w:abstractNumId w:val="4"/>
+    <w:lvlOverride w:ilvl="1">
+      <w:lvl w:ilvl="1">
+        <w:numFmt w:val="lowerLetter"/>
+        <w:lvlText w:val="%2."/>
+        <w:lvlJc w:val="left"/>
+      </w:lvl>
+    </w:lvlOverride>
+  </w:num>
+  <w:num w:numId="5">
+    <w:abstractNumId w:val="4"/>
+    <w:lvlOverride w:ilvl="1">
+      <w:lvl w:ilvl="1">
+        <w:numFmt w:val="lowerLetter"/>
+        <w:lvlText w:val="%2."/>
+        <w:lvlJc w:val="left"/>
+      </w:lvl>
+    </w:lvlOverride>
+  </w:num>
+  <w:num w:numId="6">
+    <w:abstractNumId w:val="1"/>
+  </w:num>
+  <w:num w:numId="7">
+    <w:abstractNumId w:val="1"/>
+    <w:lvlOverride w:ilvl="1">
+      <w:lvl w:ilvl="1">
+        <w:numFmt w:val="lowerLetter"/>
+        <w:lvlText w:val="%2."/>
+        <w:lvlJc w:val="left"/>
+      </w:lvl>
+    </w:lvlOverride>
+  </w:num>
+  <w:num w:numId="8">
+    <w:abstractNumId w:val="2"/>
+  </w:num>
+  <w:num w:numId="9">
+    <w:abstractNumId w:val="2"/>
+    <w:lvlOverride w:ilvl="1">
+      <w:lvl w:ilvl="1">
+        <w:numFmt w:val="lowerLetter"/>
+        <w:lvlText w:val="%2."/>
+        <w:lvlJc w:val="left"/>
+      </w:lvl>
+    </w:lvlOverride>
+  </w:num>
+  <w:num w:numId="10">
+    <w:abstractNumId w:val="2"/>
+    <w:lvlOverride w:ilvl="1">
+      <w:lvl w:ilvl="1">
+        <w:numFmt w:val="lowerLetter"/>
+        <w:lvlText w:val="%2."/>
+        <w:lvlJc w:val="left"/>
+      </w:lvl>
+    </w:lvlOverride>
+  </w:num>
+  <w:num w:numId="11">
     <w:abstractNumId w:val="0"/>
   </w:num>
 </w:numbering>
@@ -577,6 +3692,71 @@
       <w:u w:val="single"/>
     </w:rPr>
   </w:style>
+  <w:style w:type="paragraph" w:styleId="NormalWeb">
+    <w:name w:val="Normal (Web)"/>
+    <w:basedOn w:val="Normal"/>
+    <w:uiPriority w:val="99"/>
+    <w:unhideWhenUsed/>
+    <w:rsid w:val="00481E6B"/>
+    <w:pPr>
+      <w:spacing w:before="100" w:beforeAutospacing="1" w:after="100" w:afterAutospacing="1" w:line="240" w:lineRule="auto"/>
+    </w:pPr>
+    <w:rPr>
+      <w:rFonts w:ascii="Times New Roman" w:eastAsia="Times New Roman" w:hAnsi="Times New Roman" w:cs="Times New Roman"/>
+      <w:sz w:val="24"/>
+      <w:szCs w:val="24"/>
+      <w:lang w:eastAsia="da-DK"/>
+    </w:rPr>
+  </w:style>
+  <w:style w:type="paragraph" w:styleId="BalloonText">
+    <w:name w:val="Balloon Text"/>
+    <w:basedOn w:val="Normal"/>
+    <w:link w:val="BalloonTextChar"/>
+    <w:uiPriority w:val="99"/>
+    <w:semiHidden/>
+    <w:unhideWhenUsed/>
+    <w:rsid w:val="00481E6B"/>
+    <w:pPr>
+      <w:spacing w:after="0" w:line="240" w:lineRule="auto"/>
+    </w:pPr>
+    <w:rPr>
+      <w:rFonts w:ascii="Tahoma" w:hAnsi="Tahoma" w:cs="Tahoma"/>
+      <w:sz w:val="16"/>
+      <w:szCs w:val="16"/>
+    </w:rPr>
+  </w:style>
+  <w:style w:type="character" w:customStyle="1" w:styleId="BalloonTextChar">
+    <w:name w:val="Balloon Text Char"/>
+    <w:basedOn w:val="DefaultParagraphFont"/>
+    <w:link w:val="BalloonText"/>
+    <w:uiPriority w:val="99"/>
+    <w:semiHidden/>
+    <w:rsid w:val="00481E6B"/>
+    <w:rPr>
+      <w:rFonts w:ascii="Tahoma" w:hAnsi="Tahoma" w:cs="Tahoma"/>
+      <w:sz w:val="16"/>
+      <w:szCs w:val="16"/>
+    </w:rPr>
+  </w:style>
+  <w:style w:type="paragraph" w:styleId="Caption">
+    <w:name w:val="caption"/>
+    <w:basedOn w:val="Normal"/>
+    <w:next w:val="Normal"/>
+    <w:uiPriority w:val="35"/>
+    <w:unhideWhenUsed/>
+    <w:qFormat/>
+    <w:rsid w:val="000E7E07"/>
+    <w:pPr>
+      <w:spacing w:line="240" w:lineRule="auto"/>
+    </w:pPr>
+    <w:rPr>
+      <w:b/>
+      <w:bCs/>
+      <w:color w:val="4F81BD" w:themeColor="accent1"/>
+      <w:sz w:val="18"/>
+      <w:szCs w:val="18"/>
+    </w:rPr>
+  </w:style>
 </w:styles>
 </file>
 
@@ -788,6 +3968,71 @@
     <w:rPr>
       <w:color w:val="0000FF"/>
       <w:u w:val="single"/>
+    </w:rPr>
+  </w:style>
+  <w:style w:type="paragraph" w:styleId="NormalWeb">
+    <w:name w:val="Normal (Web)"/>
+    <w:basedOn w:val="Normal"/>
+    <w:uiPriority w:val="99"/>
+    <w:unhideWhenUsed/>
+    <w:rsid w:val="00481E6B"/>
+    <w:pPr>
+      <w:spacing w:before="100" w:beforeAutospacing="1" w:after="100" w:afterAutospacing="1" w:line="240" w:lineRule="auto"/>
+    </w:pPr>
+    <w:rPr>
+      <w:rFonts w:ascii="Times New Roman" w:eastAsia="Times New Roman" w:hAnsi="Times New Roman" w:cs="Times New Roman"/>
+      <w:sz w:val="24"/>
+      <w:szCs w:val="24"/>
+      <w:lang w:eastAsia="da-DK"/>
+    </w:rPr>
+  </w:style>
+  <w:style w:type="paragraph" w:styleId="BalloonText">
+    <w:name w:val="Balloon Text"/>
+    <w:basedOn w:val="Normal"/>
+    <w:link w:val="BalloonTextChar"/>
+    <w:uiPriority w:val="99"/>
+    <w:semiHidden/>
+    <w:unhideWhenUsed/>
+    <w:rsid w:val="00481E6B"/>
+    <w:pPr>
+      <w:spacing w:after="0" w:line="240" w:lineRule="auto"/>
+    </w:pPr>
+    <w:rPr>
+      <w:rFonts w:ascii="Tahoma" w:hAnsi="Tahoma" w:cs="Tahoma"/>
+      <w:sz w:val="16"/>
+      <w:szCs w:val="16"/>
+    </w:rPr>
+  </w:style>
+  <w:style w:type="character" w:customStyle="1" w:styleId="BalloonTextChar">
+    <w:name w:val="Balloon Text Char"/>
+    <w:basedOn w:val="DefaultParagraphFont"/>
+    <w:link w:val="BalloonText"/>
+    <w:uiPriority w:val="99"/>
+    <w:semiHidden/>
+    <w:rsid w:val="00481E6B"/>
+    <w:rPr>
+      <w:rFonts w:ascii="Tahoma" w:hAnsi="Tahoma" w:cs="Tahoma"/>
+      <w:sz w:val="16"/>
+      <w:szCs w:val="16"/>
+    </w:rPr>
+  </w:style>
+  <w:style w:type="paragraph" w:styleId="Caption">
+    <w:name w:val="caption"/>
+    <w:basedOn w:val="Normal"/>
+    <w:next w:val="Normal"/>
+    <w:uiPriority w:val="35"/>
+    <w:unhideWhenUsed/>
+    <w:qFormat/>
+    <w:rsid w:val="000E7E07"/>
+    <w:pPr>
+      <w:spacing w:line="240" w:lineRule="auto"/>
+    </w:pPr>
+    <w:rPr>
+      <w:b/>
+      <w:bCs/>
+      <w:color w:val="4F81BD" w:themeColor="accent1"/>
+      <w:sz w:val="18"/>
+      <w:szCs w:val="18"/>
     </w:rPr>
   </w:style>
 </w:styles>

</xml_diff>